<commit_message>
Continue to store Java
</commit_message>
<xml_diff>
--- a/AP3.0/poo-test/JAVA_TD.docx
+++ b/AP3.0/poo-test/JAVA_TD.docx
@@ -371,17 +371,7 @@
           <w:szCs w:val="24"/>
           <w:lang w:val="fr-FR"/>
         </w:rPr>
-        <w:t>Quelle est la classe qui représente la fenêtre de l’application ? Changez donc le titre affiché sur la</w:t>
-      </w:r>
-      <w:r>
-        <w:rPr>
-          <w:rFonts w:ascii="Cambria" w:hAnsi="Cambria"/>
-          <w:b/>
-          <w:sz w:val="24"/>
-          <w:szCs w:val="24"/>
-          <w:lang w:val="fr-FR"/>
-        </w:rPr>
-        <w:t xml:space="preserve"> fenêtre :</w:t>
+        <w:t>Quelle est la classe qui représente la fenêtre de l’application ? Changez donc le titre affiché sur la fenêtre :</w:t>
       </w:r>
       <w:r>
         <w:rPr>
@@ -2158,7 +2148,7 @@
         <w:rPr>
           <w:rFonts w:ascii="Consolas" w:hAnsi="Consolas" w:cs="Consolas"/>
           <w:i/>
-          <w:lang w:val="en-US"/>
+          <w:lang w:val="fr-FR"/>
         </w:rPr>
         <w:br/>
       </w:r>
@@ -2251,6 +2241,249 @@
           <w:lang w:val="fr-FR"/>
         </w:rPr>
         <w:t> : Bouton « reset »</w:t>
+      </w:r>
+    </w:p>
+    <w:p>
+      <w:pPr>
+        <w:spacing w:before="120" w:after="120"/>
+        <w:rPr>
+          <w:rFonts w:ascii="Cambria" w:hAnsi="Cambria" w:cs="SFRM1000"/>
+          <w:b/>
+          <w:sz w:val="24"/>
+          <w:szCs w:val="24"/>
+          <w:lang w:val="fr-FR"/>
+        </w:rPr>
+      </w:pPr>
+    </w:p>
+    <w:p>
+      <w:pPr>
+        <w:spacing w:before="120" w:after="120"/>
+        <w:rPr>
+          <w:rFonts w:ascii="Cambria" w:hAnsi="Cambria" w:cs="SFRM1000"/>
+          <w:b/>
+          <w:sz w:val="24"/>
+          <w:szCs w:val="24"/>
+          <w:lang w:val="fr-FR"/>
+        </w:rPr>
+      </w:pPr>
+      <w:r>
+        <w:rPr>
+          <w:rFonts w:ascii="Cambria" w:hAnsi="Cambria" w:cs="SFRM1000"/>
+          <w:b/>
+          <w:sz w:val="24"/>
+          <w:szCs w:val="24"/>
+          <w:u w:val="single"/>
+          <w:lang w:val="fr-FR"/>
+        </w:rPr>
+        <w:t>Exercice 7</w:t>
+      </w:r>
+      <w:r>
+        <w:rPr>
+          <w:rFonts w:ascii="Cambria" w:hAnsi="Cambria" w:cs="SFRM1000"/>
+          <w:b/>
+          <w:sz w:val="24"/>
+          <w:szCs w:val="24"/>
+          <w:lang w:val="fr-FR"/>
+        </w:rPr>
+        <w:t> : Bouton « aléatoire »</w:t>
+      </w:r>
+    </w:p>
+    <w:p>
+      <w:pPr>
+        <w:spacing w:before="120" w:after="120"/>
+        <w:rPr>
+          <w:rFonts w:ascii="Cambria" w:hAnsi="Cambria" w:cs="SFRM1000"/>
+          <w:b/>
+          <w:sz w:val="24"/>
+          <w:szCs w:val="24"/>
+          <w:lang w:val="fr-FR"/>
+        </w:rPr>
+      </w:pPr>
+    </w:p>
+    <w:p>
+      <w:pPr>
+        <w:spacing w:before="120" w:after="120"/>
+        <w:rPr>
+          <w:rFonts w:ascii="Cambria" w:hAnsi="Cambria" w:cs="SFRM1000"/>
+          <w:b/>
+          <w:sz w:val="24"/>
+          <w:szCs w:val="24"/>
+          <w:lang w:val="fr-FR"/>
+        </w:rPr>
+      </w:pPr>
+      <w:r>
+        <w:rPr>
+          <w:rFonts w:ascii="Cambria" w:hAnsi="Cambria" w:cs="SFRM1000"/>
+          <w:b/>
+          <w:sz w:val="24"/>
+          <w:szCs w:val="24"/>
+          <w:u w:val="single"/>
+          <w:lang w:val="fr-FR"/>
+        </w:rPr>
+        <w:t>Exercice 8</w:t>
+      </w:r>
+      <w:r>
+        <w:rPr>
+          <w:rFonts w:ascii="Cambria" w:hAnsi="Cambria" w:cs="SFRM1000"/>
+          <w:b/>
+          <w:sz w:val="24"/>
+          <w:szCs w:val="24"/>
+          <w:lang w:val="fr-FR"/>
+        </w:rPr>
+        <w:t> : Forme colorée</w:t>
+      </w:r>
+    </w:p>
+    <w:p>
+      <w:pPr>
+        <w:pStyle w:val="ListParagraph"/>
+        <w:numPr>
+          <w:ilvl w:val="0"/>
+          <w:numId w:val="2"/>
+        </w:numPr>
+        <w:spacing w:before="120" w:after="120"/>
+        <w:rPr>
+          <w:rFonts w:ascii="Cambria" w:hAnsi="Cambria" w:cs="SFRM1000"/>
+          <w:sz w:val="24"/>
+          <w:szCs w:val="24"/>
+          <w:lang w:val="fr-FR"/>
+        </w:rPr>
+      </w:pPr>
+      <w:r>
+        <w:rPr>
+          <w:rFonts w:ascii="Cambria" w:hAnsi="Cambria" w:cs="SFRM1000"/>
+          <w:sz w:val="24"/>
+          <w:szCs w:val="24"/>
+          <w:lang w:val="fr-FR"/>
+        </w:rPr>
+        <w:t>Peut-on rajouter une donnée membre à l’interface Forme ?</w:t>
+      </w:r>
+      <w:r>
+        <w:rPr>
+          <w:rFonts w:ascii="Cambria" w:hAnsi="Cambria" w:cs="SFRM1000"/>
+          <w:sz w:val="24"/>
+          <w:szCs w:val="24"/>
+          <w:lang w:val="fr-FR"/>
+        </w:rPr>
+        <w:br/>
+      </w:r>
+      <w:r>
+        <w:rPr>
+          <w:rFonts w:ascii="Cambria" w:hAnsi="Cambria" w:cs="SFRM1000"/>
+          <w:sz w:val="24"/>
+          <w:szCs w:val="24"/>
+          <w:lang w:val="fr-FR"/>
+        </w:rPr>
+        <w:sym w:font="Wingdings" w:char="F0E0"/>
+      </w:r>
+      <w:r>
+        <w:rPr>
+          <w:rFonts w:ascii="Cambria" w:hAnsi="Cambria" w:cs="SFRM1000"/>
+          <w:sz w:val="24"/>
+          <w:szCs w:val="24"/>
+          <w:lang w:val="fr-FR"/>
+        </w:rPr>
+        <w:t xml:space="preserve"> Non, parce qu’on ne peut pas déclarer un attribut dans l’interface Forme.</w:t>
+      </w:r>
+    </w:p>
+    <w:p>
+      <w:pPr>
+        <w:autoSpaceDE w:val="0"/>
+        <w:autoSpaceDN w:val="0"/>
+        <w:adjustRightInd w:val="0"/>
+        <w:spacing w:after="0" w:line="240" w:lineRule="auto"/>
+        <w:rPr>
+          <w:rFonts w:ascii="SFRM1000" w:hAnsi="SFRM1000" w:cs="SFRM1000"/>
+          <w:sz w:val="20"/>
+          <w:szCs w:val="20"/>
+          <w:lang w:val="en-US"/>
+        </w:rPr>
+      </w:pPr>
+    </w:p>
+    <w:p>
+      <w:pPr>
+        <w:pStyle w:val="ListParagraph"/>
+        <w:numPr>
+          <w:ilvl w:val="0"/>
+          <w:numId w:val="2"/>
+        </w:numPr>
+        <w:autoSpaceDE w:val="0"/>
+        <w:autoSpaceDN w:val="0"/>
+        <w:adjustRightInd w:val="0"/>
+        <w:spacing w:after="0" w:line="240" w:lineRule="auto"/>
+        <w:rPr>
+          <w:rFonts w:ascii="Cambria" w:hAnsi="Cambria" w:cs="SFRM1000"/>
+          <w:sz w:val="24"/>
+          <w:szCs w:val="24"/>
+        </w:rPr>
+      </w:pPr>
+      <w:r>
+        <w:rPr>
+          <w:rFonts w:ascii="Cambria" w:hAnsi="Cambria" w:cs="SFRM1000"/>
+          <w:sz w:val="24"/>
+          <w:szCs w:val="24"/>
+        </w:rPr>
+        <w:t>Si non, que pensez-vous de la technique consistant à rajouter une donnée</w:t>
+      </w:r>
+      <w:r>
+        <w:rPr>
+          <w:rFonts w:ascii="Cambria" w:hAnsi="Cambria" w:cs="SFRM1000"/>
+          <w:sz w:val="24"/>
+          <w:szCs w:val="24"/>
+          <w:lang w:val="fr-FR"/>
+        </w:rPr>
+        <w:t xml:space="preserve"> </w:t>
+      </w:r>
+      <w:r>
+        <w:rPr>
+          <w:rFonts w:ascii="Cambria" w:hAnsi="Cambria" w:cs="SFRM1000"/>
+          <w:sz w:val="24"/>
+          <w:szCs w:val="24"/>
+        </w:rPr>
+        <w:t xml:space="preserve">membre couleur à chaque sous-classe de </w:t>
+      </w:r>
+      <w:r>
+        <w:rPr>
+          <w:rFonts w:ascii="Cambria" w:hAnsi="Cambria" w:cs="SFTT1000"/>
+          <w:sz w:val="24"/>
+          <w:szCs w:val="24"/>
+        </w:rPr>
+        <w:t>Forme</w:t>
+      </w:r>
+      <w:r>
+        <w:rPr>
+          <w:rFonts w:ascii="Cambria" w:hAnsi="Cambria" w:cs="SFTT1000"/>
+          <w:sz w:val="24"/>
+          <w:szCs w:val="24"/>
+          <w:lang w:val="fr-FR"/>
+        </w:rPr>
+        <w:t xml:space="preserve"> ?</w:t>
+      </w:r>
+      <w:r>
+        <w:rPr>
+          <w:rFonts w:ascii="Cambria" w:hAnsi="Cambria" w:cs="SFTT1000"/>
+          <w:sz w:val="24"/>
+          <w:szCs w:val="24"/>
+          <w:lang w:val="fr-FR"/>
+        </w:rPr>
+        <w:br/>
+      </w:r>
+      <w:r>
+        <w:rPr>
+          <w:rFonts w:ascii="Cambria" w:hAnsi="Cambria" w:cs="SFTT1000"/>
+          <w:sz w:val="24"/>
+          <w:szCs w:val="24"/>
+          <w:lang w:val="fr-FR"/>
+        </w:rPr>
+        <w:sym w:font="Wingdings" w:char="F0E0"/>
+      </w:r>
+      <w:r>
+        <w:rPr>
+          <w:rFonts w:ascii="Cambria" w:hAnsi="Cambria" w:cs="SFTT1000"/>
+          <w:sz w:val="24"/>
+          <w:szCs w:val="24"/>
+          <w:lang w:val="fr-FR"/>
+        </w:rPr>
+        <w:t xml:space="preserve"> Au lieu d’une interface Forme, on modifie la hiérachie d’héritage de manière que la super-classe maintenant soit la classe abstraite FormeColoree, et toutes les sous-classes ( Cercle, Rectangle… ) héritent de FormeColoree.</w:t>
       </w:r>
       <w:bookmarkStart w:id="0" w:name="_GoBack"/>
       <w:bookmarkEnd w:id="0"/>
@@ -2642,6 +2875,7 @@
   <w:style w:type="character" w:default="1" w:styleId="DefaultParagraphFont">
     <w:name w:val="Default Paragraph Font"/>
     <w:uiPriority w:val="1"/>
+    <w:semiHidden/>
     <w:unhideWhenUsed/>
   </w:style>
   <w:style w:type="table" w:default="1" w:styleId="TableNormal">
@@ -2842,6 +3076,7 @@
   <w:style w:type="character" w:default="1" w:styleId="DefaultParagraphFont">
     <w:name w:val="Default Paragraph Font"/>
     <w:uiPriority w:val="1"/>
+    <w:semiHidden/>
     <w:unhideWhenUsed/>
   </w:style>
   <w:style w:type="table" w:default="1" w:styleId="TableNormal">

</xml_diff>

<commit_message>
Java Forme : ex 10
</commit_message>
<xml_diff>
--- a/AP3.0/poo-test/JAVA_TD.docx
+++ b/AP3.0/poo-test/JAVA_TD.docx
@@ -73,16 +73,15 @@
         </w:rPr>
         <w:t>Question : Pourquoi le vecteur ne déclare pas un type déterminé ?</w:t>
       </w:r>
-    </w:p>
-    <w:p>
-      <w:pPr>
+      <w:r>
         <w:rPr>
           <w:rFonts w:ascii="Cambria" w:hAnsi="Cambria" w:cstheme="minorHAnsi"/>
           <w:sz w:val="24"/>
           <w:szCs w:val="24"/>
           <w:lang w:val="fr-FR"/>
         </w:rPr>
-      </w:pPr>
+        <w:t xml:space="preserve"> </w:t>
+      </w:r>
       <w:r>
         <w:rPr>
           <w:rFonts w:ascii="Cambria" w:hAnsi="Cambria" w:cstheme="minorHAnsi"/>
@@ -90,7 +89,44 @@
           <w:szCs w:val="24"/>
           <w:lang w:val="fr-FR"/>
         </w:rPr>
-        <w:t xml:space="preserve">On a Vector&lt;int&gt;, Vector&lt;Shape*&gt;…pourtant dans la classe VisualiseurDeFormes les codes montrent  </w:t>
+        <w:sym w:font="Wingdings" w:char="F0E0"/>
+      </w:r>
+      <w:r>
+        <w:rPr>
+          <w:rFonts w:ascii="Cambria" w:hAnsi="Cambria" w:cstheme="minorHAnsi"/>
+          <w:sz w:val="24"/>
+          <w:szCs w:val="24"/>
+          <w:lang w:val="fr-FR"/>
+        </w:rPr>
+        <w:t xml:space="preserve"> pour utiliser la classe abstraite FormeColoree</w:t>
+      </w:r>
+    </w:p>
+    <w:p>
+      <w:pPr>
+        <w:rPr>
+          <w:rFonts w:ascii="Cambria" w:hAnsi="Cambria" w:cstheme="minorHAnsi"/>
+          <w:sz w:val="24"/>
+          <w:szCs w:val="24"/>
+          <w:lang w:val="fr-FR"/>
+        </w:rPr>
+      </w:pPr>
+      <w:r>
+        <w:rPr>
+          <w:rFonts w:ascii="Cambria" w:hAnsi="Cambria" w:cstheme="minorHAnsi"/>
+          <w:sz w:val="24"/>
+          <w:szCs w:val="24"/>
+          <w:lang w:val="fr-FR"/>
+        </w:rPr>
+        <w:t>On a Vector&lt;int&gt;, Vector&lt;Shape</w:t>
+      </w:r>
+      <w:r>
+        <w:rPr>
+          <w:rFonts w:ascii="Cambria" w:hAnsi="Cambria" w:cstheme="minorHAnsi"/>
+          <w:sz w:val="24"/>
+          <w:szCs w:val="24"/>
+          <w:lang w:val="fr-FR"/>
+        </w:rPr>
+        <w:t xml:space="preserve">&gt;…pourtant dans la classe VisualiseurDeFormes les codes montrent  </w:t>
       </w:r>
       <w:r>
         <w:rPr>
@@ -101,7 +137,18 @@
       </w:r>
       <w:r>
         <w:rPr>
-          <w:rFonts w:ascii="Consolas" w:hAnsi="Consolas" w:cs="Consolas"/>
+          <w:rFonts w:ascii="Cambria" w:hAnsi="Cambria" w:cstheme="minorHAnsi"/>
+          <w:sz w:val="24"/>
+          <w:szCs w:val="24"/>
+          <w:lang w:val="fr-FR"/>
+        </w:rPr>
+        <w:t>,</w:t>
+      </w:r>
+      <w:r>
+        <w:rPr>
+          <w:rFonts w:ascii="Cambria" w:hAnsi="Cambria" w:cstheme="minorHAnsi"/>
+          <w:sz w:val="24"/>
+          <w:szCs w:val="24"/>
           <w:lang w:val="fr-FR"/>
         </w:rPr>
         <w:t xml:space="preserve"> </w:t>
@@ -113,7 +160,7 @@
           <w:szCs w:val="24"/>
           <w:lang w:val="fr-FR"/>
         </w:rPr>
-        <w:t>, sans type précisé.</w:t>
+        <w:t xml:space="preserve"> sans type précisé.</w:t>
       </w:r>
     </w:p>
     <w:p>
@@ -209,7 +256,25 @@
           <w:lang w:val="fr-FR"/>
         </w:rPr>
         <w:br/>
-        <w:t>- la classe VisualiseurDeFormes hérite de la classe Jframe</w:t>
+        <w:t>- la classe Visualiseu</w:t>
+      </w:r>
+      <w:r>
+        <w:rPr>
+          <w:rFonts w:ascii="Cambria" w:hAnsi="Cambria"/>
+          <w:sz w:val="24"/>
+          <w:szCs w:val="24"/>
+          <w:lang w:val="fr-FR"/>
+        </w:rPr>
+        <w:t>rDeFormes hérite de la classe JF</w:t>
+      </w:r>
+      <w:r>
+        <w:rPr>
+          <w:rFonts w:ascii="Cambria" w:hAnsi="Cambria"/>
+          <w:sz w:val="24"/>
+          <w:szCs w:val="24"/>
+          <w:lang w:val="fr-FR"/>
+        </w:rPr>
+        <w:t>rame</w:t>
       </w:r>
       <w:r>
         <w:rPr>
@@ -219,7 +284,25 @@
           <w:lang w:val="fr-FR"/>
         </w:rPr>
         <w:br/>
-        <w:t>- la classe ZoneDeDessin hérite de la classe Jpanel</w:t>
+        <w:t>- la classe Zon</w:t>
+      </w:r>
+      <w:r>
+        <w:rPr>
+          <w:rFonts w:ascii="Cambria" w:hAnsi="Cambria"/>
+          <w:sz w:val="24"/>
+          <w:szCs w:val="24"/>
+          <w:lang w:val="fr-FR"/>
+        </w:rPr>
+        <w:t>eDeDessin hérite de la classe JP</w:t>
+      </w:r>
+      <w:r>
+        <w:rPr>
+          <w:rFonts w:ascii="Cambria" w:hAnsi="Cambria"/>
+          <w:sz w:val="24"/>
+          <w:szCs w:val="24"/>
+          <w:lang w:val="fr-FR"/>
+        </w:rPr>
+        <w:t>anel</w:t>
       </w:r>
       <w:r>
         <w:rPr>
@@ -666,6 +749,7 @@
           <w:rFonts w:ascii="Consolas" w:hAnsi="Consolas" w:cs="Consolas"/>
           <w:lang w:val="fr-FR"/>
         </w:rPr>
+        <w:lastRenderedPageBreak/>
         <w:t xml:space="preserve">m_formes = new </w:t>
       </w:r>
       <w:r>
@@ -710,7 +794,16 @@
           <w:szCs w:val="24"/>
           <w:lang w:val="fr-FR"/>
         </w:rPr>
-        <w:t xml:space="preserve"> un conteneur sert à stocket les formes</w:t>
+        <w:t xml:space="preserve"> un conteneur sert à stocker</w:t>
+      </w:r>
+      <w:r>
+        <w:rPr>
+          <w:rFonts w:ascii="Cambria" w:hAnsi="Cambria"/>
+          <w:sz w:val="24"/>
+          <w:szCs w:val="24"/>
+          <w:lang w:val="fr-FR"/>
+        </w:rPr>
+        <w:t xml:space="preserve"> les formes</w:t>
       </w:r>
     </w:p>
     <w:p>
@@ -732,7 +825,6 @@
           <w:rFonts w:ascii="Consolas" w:hAnsi="Consolas" w:cs="Consolas"/>
           <w:lang w:val="fr-FR"/>
         </w:rPr>
-        <w:lastRenderedPageBreak/>
         <w:t xml:space="preserve">m_random = new </w:t>
       </w:r>
       <w:r>
@@ -832,21 +924,14 @@
           <w:b/>
           <w:lang w:val="fr-FR"/>
         </w:rPr>
-        <w:t>Dimension</w:t>
-      </w:r>
-      <w:r>
-        <w:rPr>
-          <w:rFonts w:ascii="Consolas" w:hAnsi="Consolas" w:cs="Consolas"/>
-          <w:lang w:val="fr-FR"/>
-        </w:rPr>
-        <w:t>( 400, 3</w:t>
-      </w:r>
-      <w:r>
-        <w:rPr>
-          <w:rFonts w:ascii="Consolas" w:hAnsi="Consolas" w:cs="Consolas"/>
-          <w:lang w:val="fr-FR"/>
-        </w:rPr>
-        <w:t>00 )</w:t>
+        <w:t>ZoneDeDessin</w:t>
+      </w:r>
+      <w:r>
+        <w:rPr>
+          <w:rFonts w:ascii="Consolas" w:hAnsi="Consolas" w:cs="Consolas"/>
+          <w:lang w:val="fr-FR"/>
+        </w:rPr>
+        <w:t>( )</w:t>
       </w:r>
       <w:r>
         <w:rPr>
@@ -862,7 +947,7 @@
           <w:rFonts w:ascii="Cambria" w:hAnsi="Cambria"/>
           <w:sz w:val="24"/>
           <w:szCs w:val="24"/>
-          <w:lang w:val="fr-FR"/>
+          <w:lang w:val="en-US"/>
         </w:rPr>
         <w:sym w:font="Wingdings" w:char="F0E0"/>
       </w:r>
@@ -873,7 +958,16 @@
           <w:szCs w:val="24"/>
           <w:lang w:val="fr-FR"/>
         </w:rPr>
-        <w:t xml:space="preserve"> construire une dimension en initialisant sa longueur ( 400 ) et largeur ( 300 ) </w:t>
+        <w:t xml:space="preserve"> instancier la classe qu</w:t>
+      </w:r>
+      <w:r>
+        <w:rPr>
+          <w:rFonts w:ascii="Cambria" w:hAnsi="Cambria"/>
+          <w:sz w:val="24"/>
+          <w:szCs w:val="24"/>
+          <w:lang w:val="fr-FR"/>
+        </w:rPr>
+        <w:t>i charge de dessiner les formes</w:t>
       </w:r>
     </w:p>
     <w:p>
@@ -893,110 +987,69 @@
       <w:r>
         <w:rPr>
           <w:rFonts w:ascii="Cambria" w:hAnsi="Cambria"/>
-          <w:color w:val="FF0000"/>
           <w:sz w:val="24"/>
           <w:szCs w:val="24"/>
           <w:lang w:val="en-US"/>
         </w:rPr>
-        <w:t>(</w:t>
-      </w:r>
-      <w:r>
-        <w:rPr>
-          <w:rFonts w:ascii="Cambria" w:hAnsi="Cambria"/>
-          <w:color w:val="FF0000"/>
-          <w:sz w:val="24"/>
-          <w:szCs w:val="24"/>
+        <w:t xml:space="preserve">m_panneau_boutons  = </w:t>
+      </w:r>
+      <w:r>
+        <w:rPr>
+          <w:rFonts w:ascii="Consolas" w:hAnsi="Consolas" w:cs="Consolas"/>
           <w:lang w:val="en-US"/>
         </w:rPr>
+        <w:t xml:space="preserve">new </w:t>
+      </w:r>
+      <w:r>
+        <w:rPr>
+          <w:rFonts w:ascii="Consolas" w:hAnsi="Consolas" w:cs="Consolas"/>
+          <w:b/>
+          <w:lang w:val="en-US"/>
+        </w:rPr>
+        <w:t>JPanel</w:t>
+      </w:r>
+      <w:r>
+        <w:rPr>
+          <w:rFonts w:ascii="Consolas" w:hAnsi="Consolas" w:cs="Consolas"/>
+          <w:lang w:val="en-US"/>
+        </w:rPr>
+        <w:t>( )</w:t>
+      </w:r>
+      <w:r>
+        <w:rPr>
+          <w:rFonts w:ascii="Cambria" w:hAnsi="Cambria"/>
+          <w:sz w:val="24"/>
+          <w:szCs w:val="24"/>
+          <w:lang w:val="en-US"/>
+        </w:rPr>
         <w:t xml:space="preserve"> </w:t>
       </w:r>
       <w:r>
         <w:rPr>
           <w:rFonts w:ascii="Cambria" w:hAnsi="Cambria"/>
-          <w:color w:val="FF0000"/>
+          <w:sz w:val="24"/>
+          <w:szCs w:val="24"/>
+          <w:lang w:val="fr-FR"/>
+        </w:rPr>
+        <w:sym w:font="Wingdings" w:char="F0E0"/>
+      </w:r>
+      <w:r>
+        <w:rPr>
+          <w:rFonts w:ascii="Cambria" w:hAnsi="Cambria"/>
           <w:sz w:val="24"/>
           <w:szCs w:val="24"/>
           <w:lang w:val="en-US"/>
         </w:rPr>
-        <w:t>?</w:t>
-      </w:r>
-      <w:r>
-        <w:rPr>
-          <w:rFonts w:ascii="Cambria" w:hAnsi="Cambria"/>
-          <w:color w:val="FF0000"/>
+        <w:t xml:space="preserve"> creates a new JPanel </w:t>
+      </w:r>
+      <w:r>
+        <w:rPr>
+          <w:rFonts w:ascii="Cambria" w:hAnsi="Cambria"/>
           <w:sz w:val="24"/>
           <w:szCs w:val="24"/>
           <w:lang w:val="en-US"/>
         </w:rPr>
-        <w:t xml:space="preserve"> </w:t>
-      </w:r>
-      <w:r>
-        <w:rPr>
-          <w:rFonts w:ascii="Cambria" w:hAnsi="Cambria"/>
-          <w:color w:val="FF0000"/>
-          <w:sz w:val="24"/>
-          <w:szCs w:val="24"/>
-          <w:lang w:val="en-US"/>
-        </w:rPr>
-        <w:t>)</w:t>
-      </w:r>
-      <w:r>
-        <w:rPr>
-          <w:rFonts w:ascii="Cambria" w:hAnsi="Cambria"/>
-          <w:sz w:val="24"/>
-          <w:szCs w:val="24"/>
-          <w:lang w:val="en-US"/>
-        </w:rPr>
-        <w:t xml:space="preserve"> </w:t>
-      </w:r>
-      <w:r>
-        <w:rPr>
-          <w:rFonts w:ascii="Consolas" w:hAnsi="Consolas" w:cs="Consolas"/>
-          <w:lang w:val="en-US"/>
-        </w:rPr>
-        <w:t xml:space="preserve">new </w:t>
-      </w:r>
-      <w:r>
-        <w:rPr>
-          <w:rFonts w:ascii="Consolas" w:hAnsi="Consolas" w:cs="Consolas"/>
-          <w:b/>
-          <w:lang w:val="en-US"/>
-        </w:rPr>
-        <w:t>BorderLayout</w:t>
-      </w:r>
-      <w:r>
-        <w:rPr>
-          <w:rFonts w:ascii="Consolas" w:hAnsi="Consolas" w:cs="Consolas"/>
-          <w:lang w:val="en-US"/>
-        </w:rPr>
-        <w:t>( )</w:t>
-      </w:r>
-      <w:r>
-        <w:rPr>
-          <w:rFonts w:ascii="Cambria" w:hAnsi="Cambria"/>
-          <w:sz w:val="24"/>
-          <w:szCs w:val="24"/>
-          <w:lang w:val="en-US"/>
-        </w:rPr>
-        <w:t xml:space="preserve"> </w:t>
-      </w:r>
-      <w:r>
-        <w:rPr>
-          <w:rFonts w:ascii="Cambria" w:hAnsi="Cambria"/>
-          <w:sz w:val="24"/>
-          <w:szCs w:val="24"/>
-          <w:lang w:val="fr-FR"/>
-        </w:rPr>
-        <w:sym w:font="Wingdings" w:char="F0E0"/>
-      </w:r>
-      <w:r>
-        <w:rPr>
-          <w:rFonts w:ascii="Cambria" w:hAnsi="Cambria"/>
-          <w:sz w:val="24"/>
-          <w:szCs w:val="24"/>
-          <w:lang w:val="en-US"/>
-        </w:rPr>
-        <w:t xml:space="preserve"> construct a new border layout with no gaps between components</w:t>
+        <w:t>with double buffers &amp; flow layout</w:t>
       </w:r>
     </w:p>
     <w:p>
@@ -1018,22 +1071,42 @@
           <w:rFonts w:ascii="Consolas" w:hAnsi="Consolas" w:cs="Consolas"/>
           <w:lang w:val="fr-FR"/>
         </w:rPr>
-        <w:t xml:space="preserve">new </w:t>
-      </w:r>
-      <w:r>
-        <w:rPr>
-          <w:rFonts w:ascii="Consolas" w:hAnsi="Consolas" w:cs="Consolas"/>
-          <w:b/>
-          <w:lang w:val="fr-FR"/>
-        </w:rPr>
-        <w:t>ZoneDeDessin</w:t>
-      </w:r>
-      <w:r>
-        <w:rPr>
-          <w:rFonts w:ascii="Consolas" w:hAnsi="Consolas" w:cs="Consolas"/>
-          <w:lang w:val="fr-FR"/>
-        </w:rPr>
-        <w:t>( )</w:t>
+        <w:t xml:space="preserve">label = </w:t>
+      </w:r>
+      <w:r>
+        <w:rPr>
+          <w:rFonts w:ascii="Consolas" w:hAnsi="Consolas" w:cs="Consolas"/>
+          <w:lang w:val="fr-FR"/>
+        </w:rPr>
+        <w:t>new</w:t>
+      </w:r>
+      <w:r>
+        <w:rPr>
+          <w:rFonts w:ascii="Consolas" w:hAnsi="Consolas" w:cs="Consolas"/>
+          <w:b/>
+          <w:lang w:val="fr-FR"/>
+        </w:rPr>
+        <w:t xml:space="preserve"> JLabel</w:t>
+      </w:r>
+      <w:r>
+        <w:rPr>
+          <w:rFonts w:ascii="Consolas" w:hAnsi="Consolas" w:cs="Consolas"/>
+          <w:lang w:val="fr-FR"/>
+        </w:rPr>
+        <w:t xml:space="preserve">( </w:t>
+      </w:r>
+      <w:r>
+        <w:rPr>
+          <w:rFonts w:ascii="Consolas" w:hAnsi="Consolas" w:cs="Consolas"/>
+        </w:rPr>
+        <w:t>"Visualiseur de Formes"</w:t>
+      </w:r>
+      <w:r>
+        <w:rPr>
+          <w:rFonts w:ascii="Consolas" w:hAnsi="Consolas" w:cs="Consolas"/>
+          <w:lang w:val="fr-FR"/>
+        </w:rPr>
+        <w:t xml:space="preserve"> )</w:t>
       </w:r>
       <w:r>
         <w:rPr>
@@ -1060,16 +1133,34 @@
           <w:szCs w:val="24"/>
           <w:lang w:val="fr-FR"/>
         </w:rPr>
-        <w:t xml:space="preserve"> instancier la classe qu</w:t>
-      </w:r>
-      <w:r>
-        <w:rPr>
-          <w:rFonts w:ascii="Cambria" w:hAnsi="Cambria"/>
-          <w:sz w:val="24"/>
-          <w:szCs w:val="24"/>
-          <w:lang w:val="fr-FR"/>
-        </w:rPr>
-        <w:t>i charge de dessiner les formes</w:t>
+        <w:t xml:space="preserve"> créer une instance de la classe JLabel avec le text</w:t>
+      </w:r>
+      <w:r>
+        <w:rPr>
+          <w:rFonts w:ascii="Cambria" w:hAnsi="Cambria"/>
+          <w:sz w:val="24"/>
+          <w:szCs w:val="24"/>
+          <w:lang w:val="fr-FR"/>
+        </w:rPr>
+        <w:t>e</w:t>
+      </w:r>
+      <w:r>
+        <w:rPr>
+          <w:rFonts w:ascii="Cambria" w:hAnsi="Cambria"/>
+          <w:sz w:val="24"/>
+          <w:szCs w:val="24"/>
+          <w:lang w:val="fr-FR"/>
+        </w:rPr>
+        <w:t xml:space="preserve"> spécifié</w:t>
+      </w:r>
+      <w:r>
+        <w:rPr>
+          <w:rFonts w:ascii="Cambria" w:hAnsi="Cambria"/>
+          <w:sz w:val="24"/>
+          <w:szCs w:val="24"/>
+          <w:lang w:val="fr-FR"/>
+        </w:rPr>
+        <w:t xml:space="preserve"> entre les « … »</w:t>
       </w:r>
     </w:p>
     <w:p>
@@ -1083,106 +1174,64 @@
           <w:rFonts w:ascii="Cambria" w:hAnsi="Cambria"/>
           <w:sz w:val="24"/>
           <w:szCs w:val="24"/>
+          <w:lang w:val="fr-FR"/>
+        </w:rPr>
+      </w:pPr>
+      <w:r>
+        <w:rPr>
+          <w:rFonts w:ascii="Consolas" w:hAnsi="Consolas" w:cs="Consolas"/>
+          <w:bCs/>
+        </w:rPr>
+        <w:t>new</w:t>
+      </w:r>
+      <w:r>
+        <w:rPr>
+          <w:rFonts w:ascii="Consolas" w:hAnsi="Consolas" w:cs="Consolas"/>
+        </w:rPr>
+        <w:t xml:space="preserve"> </w:t>
+      </w:r>
+      <w:r>
+        <w:rPr>
+          <w:rFonts w:ascii="Consolas" w:hAnsi="Consolas" w:cs="Consolas"/>
+          <w:b/>
+        </w:rPr>
+        <w:t>BoutonCercleAction</w:t>
+      </w:r>
+      <w:r>
+        <w:rPr>
+          <w:rFonts w:ascii="Consolas" w:hAnsi="Consolas" w:cs="Consolas"/>
+        </w:rPr>
+        <w:t xml:space="preserve">( </w:t>
+      </w:r>
+      <w:r>
+        <w:rPr>
+          <w:rFonts w:ascii="Consolas" w:hAnsi="Consolas" w:cs="Consolas"/>
+          <w:bCs/>
+        </w:rPr>
+        <w:t>this</w:t>
+      </w:r>
+      <w:r>
+        <w:rPr>
+          <w:rFonts w:ascii="Consolas" w:hAnsi="Consolas" w:cs="Consolas"/>
+        </w:rPr>
+        <w:t xml:space="preserve"> )</w:t>
+      </w:r>
+      <w:r>
+        <w:rPr>
+          <w:rFonts w:ascii="Cambria" w:hAnsi="Cambria"/>
+          <w:sz w:val="24"/>
+          <w:szCs w:val="24"/>
+          <w:lang w:val="fr-FR"/>
+        </w:rPr>
+        <w:t xml:space="preserve"> </w:t>
+      </w:r>
+      <w:r>
+        <w:rPr>
+          <w:rFonts w:ascii="Cambria" w:hAnsi="Cambria"/>
+          <w:sz w:val="24"/>
+          <w:szCs w:val="24"/>
           <w:lang w:val="en-US"/>
         </w:rPr>
-      </w:pPr>
-      <w:r>
-        <w:rPr>
-          <w:rFonts w:ascii="Cambria" w:hAnsi="Cambria"/>
-          <w:color w:val="FF0000"/>
-          <w:sz w:val="24"/>
-          <w:szCs w:val="24"/>
-          <w:lang w:val="en-US"/>
-        </w:rPr>
-        <w:t>(</w:t>
-      </w:r>
-      <w:r>
-        <w:rPr>
-          <w:rFonts w:ascii="Cambria" w:hAnsi="Cambria"/>
-          <w:color w:val="FF0000"/>
-          <w:sz w:val="24"/>
-          <w:szCs w:val="24"/>
-          <w:lang w:val="en-US"/>
-        </w:rPr>
-        <w:t xml:space="preserve"> </w:t>
-      </w:r>
-      <w:r>
-        <w:rPr>
-          <w:rFonts w:ascii="Cambria" w:hAnsi="Cambria"/>
-          <w:color w:val="FF0000"/>
-          <w:sz w:val="24"/>
-          <w:szCs w:val="24"/>
-          <w:lang w:val="en-US"/>
-        </w:rPr>
-        <w:t>?</w:t>
-      </w:r>
-      <w:r>
-        <w:rPr>
-          <w:rFonts w:ascii="Cambria" w:hAnsi="Cambria"/>
-          <w:color w:val="FF0000"/>
-          <w:sz w:val="24"/>
-          <w:szCs w:val="24"/>
-          <w:lang w:val="en-US"/>
-        </w:rPr>
-        <w:t xml:space="preserve"> </w:t>
-      </w:r>
-      <w:r>
-        <w:rPr>
-          <w:rFonts w:ascii="Cambria" w:hAnsi="Cambria"/>
-          <w:color w:val="FF0000"/>
-          <w:sz w:val="24"/>
-          <w:szCs w:val="24"/>
-          <w:lang w:val="en-US"/>
-        </w:rPr>
-        <w:t>)</w:t>
-      </w:r>
-      <w:r>
-        <w:rPr>
-          <w:rFonts w:ascii="Cambria" w:hAnsi="Cambria"/>
-          <w:sz w:val="24"/>
-          <w:szCs w:val="24"/>
-          <w:lang w:val="en-US"/>
-        </w:rPr>
-        <w:t xml:space="preserve"> </w:t>
-      </w:r>
-      <w:r>
-        <w:rPr>
-          <w:rFonts w:ascii="Consolas" w:hAnsi="Consolas" w:cs="Consolas"/>
-          <w:lang w:val="en-US"/>
-        </w:rPr>
-        <w:t xml:space="preserve">new </w:t>
-      </w:r>
-      <w:r>
-        <w:rPr>
-          <w:rFonts w:ascii="Consolas" w:hAnsi="Consolas" w:cs="Consolas"/>
-          <w:b/>
-          <w:lang w:val="en-US"/>
-        </w:rPr>
-        <w:t>JPanel</w:t>
-      </w:r>
-      <w:r>
-        <w:rPr>
-          <w:rFonts w:ascii="Consolas" w:hAnsi="Consolas" w:cs="Consolas"/>
-          <w:lang w:val="en-US"/>
-        </w:rPr>
-        <w:t>( )</w:t>
-      </w:r>
-      <w:r>
-        <w:rPr>
-          <w:rFonts w:ascii="Cambria" w:hAnsi="Cambria"/>
-          <w:sz w:val="24"/>
-          <w:szCs w:val="24"/>
-          <w:lang w:val="en-US"/>
-        </w:rPr>
-        <w:t xml:space="preserve"> </w:t>
-      </w:r>
-      <w:r>
-        <w:rPr>
-          <w:rFonts w:ascii="Cambria" w:hAnsi="Cambria"/>
-          <w:sz w:val="24"/>
-          <w:szCs w:val="24"/>
-          <w:lang w:val="fr-FR"/>
-        </w:rPr>
         <w:sym w:font="Wingdings" w:char="F0E0"/>
       </w:r>
       <w:r>
@@ -1190,18 +1239,18 @@
           <w:rFonts w:ascii="Cambria" w:hAnsi="Cambria"/>
           <w:sz w:val="24"/>
           <w:szCs w:val="24"/>
-          <w:lang w:val="en-US"/>
-        </w:rPr>
-        <w:t xml:space="preserve"> creates a new JPanel </w:t>
-      </w:r>
-      <w:r>
-        <w:rPr>
-          <w:rFonts w:ascii="Cambria" w:hAnsi="Cambria"/>
-          <w:sz w:val="24"/>
-          <w:szCs w:val="24"/>
-          <w:lang w:val="en-US"/>
-        </w:rPr>
-        <w:t>with double buffers &amp; flow layout</w:t>
+          <w:lang w:val="fr-FR"/>
+        </w:rPr>
+        <w:t xml:space="preserve">créer une instance de la classe BoutonCercleAction </w:t>
+      </w:r>
+      <w:r>
+        <w:rPr>
+          <w:rFonts w:ascii="Cambria" w:hAnsi="Cambria"/>
+          <w:sz w:val="24"/>
+          <w:szCs w:val="24"/>
+          <w:lang w:val="fr-FR"/>
+        </w:rPr>
+        <w:t>qui modélise la création d’un cercle suite à un clic sur le bouton</w:t>
       </w:r>
     </w:p>
     <w:p>
@@ -1221,49 +1270,40 @@
       <w:r>
         <w:rPr>
           <w:rFonts w:ascii="Consolas" w:hAnsi="Consolas" w:cs="Consolas"/>
-          <w:lang w:val="fr-FR"/>
+          <w:bCs/>
         </w:rPr>
         <w:t>new</w:t>
       </w:r>
       <w:r>
         <w:rPr>
           <w:rFonts w:ascii="Consolas" w:hAnsi="Consolas" w:cs="Consolas"/>
-          <w:b/>
-          <w:lang w:val="fr-FR"/>
-        </w:rPr>
-        <w:t xml:space="preserve"> JLabel</w:t>
-      </w:r>
-      <w:r>
-        <w:rPr>
-          <w:rFonts w:ascii="Consolas" w:hAnsi="Consolas" w:cs="Consolas"/>
-          <w:lang w:val="fr-FR"/>
-        </w:rPr>
-        <w:t xml:space="preserve">( </w:t>
-      </w:r>
-      <w:r>
-        <w:rPr>
-          <w:rFonts w:ascii="Consolas" w:hAnsi="Consolas" w:cs="Consolas"/>
-        </w:rPr>
-        <w:t>"Visualiseur de Formes"</w:t>
-      </w:r>
-      <w:r>
-        <w:rPr>
-          <w:rFonts w:ascii="Consolas" w:hAnsi="Consolas" w:cs="Consolas"/>
-          <w:lang w:val="fr-FR"/>
-        </w:rPr>
-        <w:t xml:space="preserve"> )</w:t>
-      </w:r>
-      <w:r>
-        <w:rPr>
-          <w:rFonts w:ascii="Cambria" w:hAnsi="Cambria"/>
-          <w:sz w:val="24"/>
-          <w:szCs w:val="24"/>
-          <w:lang w:val="fr-FR"/>
         </w:rPr>
         <w:t xml:space="preserve"> </w:t>
       </w:r>
       <w:r>
         <w:rPr>
+          <w:rFonts w:ascii="Consolas" w:hAnsi="Consolas" w:cs="Consolas"/>
+          <w:b/>
+        </w:rPr>
+        <w:t>JButton</w:t>
+      </w:r>
+      <w:r>
+        <w:rPr>
+          <w:rFonts w:ascii="Consolas" w:hAnsi="Consolas" w:cs="Consolas"/>
+        </w:rPr>
+        <w:t>( "Cercle" )</w:t>
+      </w:r>
+      <w:r>
+        <w:rPr>
+          <w:rFonts w:ascii="Cambria" w:hAnsi="Cambria"/>
+          <w:sz w:val="24"/>
+          <w:szCs w:val="24"/>
+          <w:lang w:val="fr-FR"/>
+        </w:rPr>
+        <w:t xml:space="preserve"> </w:t>
+      </w:r>
+      <w:r>
+        <w:rPr>
           <w:rFonts w:ascii="Cambria" w:hAnsi="Cambria"/>
           <w:sz w:val="24"/>
           <w:szCs w:val="24"/>
@@ -1278,34 +1318,160 @@
           <w:szCs w:val="24"/>
           <w:lang w:val="fr-FR"/>
         </w:rPr>
-        <w:t xml:space="preserve"> créer une instance de la classe JLabel avec le text</w:t>
-      </w:r>
-      <w:r>
-        <w:rPr>
-          <w:rFonts w:ascii="Cambria" w:hAnsi="Cambria"/>
-          <w:sz w:val="24"/>
-          <w:szCs w:val="24"/>
-          <w:lang w:val="fr-FR"/>
-        </w:rPr>
-        <w:t>e</w:t>
-      </w:r>
-      <w:r>
-        <w:rPr>
-          <w:rFonts w:ascii="Cambria" w:hAnsi="Cambria"/>
-          <w:sz w:val="24"/>
-          <w:szCs w:val="24"/>
-          <w:lang w:val="fr-FR"/>
-        </w:rPr>
-        <w:t xml:space="preserve"> spécifié</w:t>
-      </w:r>
-      <w:r>
-        <w:rPr>
-          <w:rFonts w:ascii="Cambria" w:hAnsi="Cambria"/>
-          <w:sz w:val="24"/>
-          <w:szCs w:val="24"/>
-          <w:lang w:val="fr-FR"/>
-        </w:rPr>
-        <w:t xml:space="preserve"> entre les « … »</w:t>
+        <w:t xml:space="preserve"> créer un nouveau bouton avec le texte</w:t>
+      </w:r>
+      <w:r>
+        <w:rPr>
+          <w:rFonts w:ascii="Cambria" w:hAnsi="Cambria"/>
+          <w:sz w:val="24"/>
+          <w:szCs w:val="24"/>
+          <w:lang w:val="fr-FR"/>
+        </w:rPr>
+        <w:t xml:space="preserve"> spécifié entre les «… »</w:t>
+      </w:r>
+    </w:p>
+    <w:p>
+      <w:pPr>
+        <w:rPr>
+          <w:rFonts w:ascii="Cambria" w:hAnsi="Cambria"/>
+          <w:sz w:val="24"/>
+          <w:szCs w:val="24"/>
+          <w:lang w:val="fr-FR"/>
+        </w:rPr>
+      </w:pPr>
+    </w:p>
+    <w:p>
+      <w:pPr>
+        <w:rPr>
+          <w:rFonts w:ascii="Cambria" w:hAnsi="Cambria"/>
+          <w:sz w:val="24"/>
+          <w:szCs w:val="24"/>
+          <w:lang w:val="fr-FR"/>
+        </w:rPr>
+      </w:pPr>
+      <w:r>
+        <w:rPr>
+          <w:rFonts w:ascii="Cambria" w:hAnsi="Cambria"/>
+          <w:sz w:val="24"/>
+          <w:szCs w:val="24"/>
+          <w:lang w:val="fr-FR"/>
+        </w:rPr>
+        <w:t>Quelles sont les relations entre ces objets ?</w:t>
+      </w:r>
+    </w:p>
+    <w:p>
+      <w:pPr>
+        <w:pStyle w:val="ListParagraph"/>
+        <w:numPr>
+          <w:ilvl w:val="0"/>
+          <w:numId w:val="3"/>
+        </w:numPr>
+        <w:rPr>
+          <w:rFonts w:ascii="Cambria" w:hAnsi="Cambria"/>
+          <w:sz w:val="24"/>
+          <w:szCs w:val="24"/>
+          <w:lang w:val="fr-FR"/>
+        </w:rPr>
+      </w:pPr>
+      <w:r>
+        <w:rPr>
+          <w:rFonts w:ascii="Cambria" w:hAnsi="Cambria"/>
+          <w:sz w:val="24"/>
+          <w:szCs w:val="24"/>
+          <w:lang w:val="fr-FR"/>
+        </w:rPr>
+        <w:t>Random ( m_random )– BoutonCercleAction ( action_cercle ) : dépendance</w:t>
+      </w:r>
+    </w:p>
+    <w:p>
+      <w:pPr>
+        <w:pStyle w:val="ListParagraph"/>
+        <w:numPr>
+          <w:ilvl w:val="0"/>
+          <w:numId w:val="3"/>
+        </w:numPr>
+        <w:rPr>
+          <w:rFonts w:ascii="Cambria" w:hAnsi="Cambria"/>
+          <w:sz w:val="24"/>
+          <w:szCs w:val="24"/>
+          <w:lang w:val="fr-FR"/>
+        </w:rPr>
+      </w:pPr>
+      <w:r>
+        <w:rPr>
+          <w:rFonts w:ascii="Cambria" w:hAnsi="Cambria"/>
+          <w:sz w:val="24"/>
+          <w:szCs w:val="24"/>
+          <w:lang w:val="fr-FR"/>
+        </w:rPr>
+        <w:t>BoutonCercleAction ( action_cercle ) – Jbutton ( b1 ) : action_cercle gère l’événement quand l’utilisateur appuie sur le bouton b1 de nom « Cercle » </w:t>
+      </w:r>
+    </w:p>
+    <w:p>
+      <w:pPr>
+        <w:pStyle w:val="ListParagraph"/>
+        <w:numPr>
+          <w:ilvl w:val="0"/>
+          <w:numId w:val="3"/>
+        </w:numPr>
+        <w:rPr>
+          <w:rFonts w:ascii="Cambria" w:hAnsi="Cambria"/>
+          <w:sz w:val="24"/>
+          <w:szCs w:val="24"/>
+          <w:lang w:val="fr-FR"/>
+        </w:rPr>
+      </w:pPr>
+      <w:r>
+        <w:rPr>
+          <w:rFonts w:ascii="Cambria" w:hAnsi="Cambria"/>
+          <w:sz w:val="24"/>
+          <w:szCs w:val="24"/>
+          <w:lang w:val="fr-FR"/>
+        </w:rPr>
+        <w:t>ZoneDeDessin ( m_panneau_dessin ) – Vector ( m_formes ) : l’objet m_panneau_dessin réfère au vecteur stockant les formes pour les dessiner</w:t>
+      </w:r>
+    </w:p>
+    <w:p>
+      <w:pPr>
+        <w:rPr>
+          <w:rFonts w:ascii="Cambria" w:hAnsi="Cambria"/>
+          <w:b/>
+          <w:sz w:val="24"/>
+          <w:szCs w:val="24"/>
+          <w:lang w:val="fr-FR"/>
+        </w:rPr>
+      </w:pPr>
+    </w:p>
+    <w:p>
+      <w:pPr>
+        <w:rPr>
+          <w:rFonts w:ascii="Cambria" w:hAnsi="Cambria"/>
+          <w:b/>
+          <w:sz w:val="24"/>
+          <w:szCs w:val="24"/>
+          <w:lang w:val="fr-FR"/>
+        </w:rPr>
+      </w:pPr>
+      <w:r>
+        <w:rPr>
+          <w:rFonts w:ascii="Cambria" w:hAnsi="Cambria"/>
+          <w:b/>
+          <w:sz w:val="24"/>
+          <w:szCs w:val="24"/>
+          <w:u w:val="single"/>
+          <w:lang w:val="fr-FR"/>
+        </w:rPr>
+        <w:t>Exercice 3</w:t>
+      </w:r>
+      <w:r>
+        <w:rPr>
+          <w:rFonts w:ascii="Cambria" w:hAnsi="Cambria"/>
+          <w:b/>
+          <w:sz w:val="24"/>
+          <w:szCs w:val="24"/>
+          <w:lang w:val="fr-FR"/>
+        </w:rPr>
+        <w:t> : Programme principal</w:t>
       </w:r>
     </w:p>
     <w:p>
@@ -1324,78 +1490,103 @@
       </w:pPr>
       <w:r>
         <w:rPr>
-          <w:rFonts w:ascii="Consolas" w:hAnsi="Consolas" w:cs="Consolas"/>
-          <w:bCs/>
-        </w:rPr>
-        <w:t>new</w:t>
-      </w:r>
-      <w:r>
-        <w:rPr>
-          <w:rFonts w:ascii="Consolas" w:hAnsi="Consolas" w:cs="Consolas"/>
-        </w:rPr>
-        <w:t xml:space="preserve"> </w:t>
-      </w:r>
-      <w:r>
-        <w:rPr>
-          <w:rFonts w:ascii="Consolas" w:hAnsi="Consolas" w:cs="Consolas"/>
-          <w:b/>
-        </w:rPr>
-        <w:t>BoutonCercleAction</w:t>
-      </w:r>
-      <w:r>
-        <w:rPr>
-          <w:rFonts w:ascii="Consolas" w:hAnsi="Consolas" w:cs="Consolas"/>
-        </w:rPr>
-        <w:t xml:space="preserve">( </w:t>
-      </w:r>
-      <w:r>
-        <w:rPr>
-          <w:rFonts w:ascii="Consolas" w:hAnsi="Consolas" w:cs="Consolas"/>
-          <w:bCs/>
-        </w:rPr>
-        <w:t>this</w:t>
-      </w:r>
-      <w:r>
-        <w:rPr>
-          <w:rFonts w:ascii="Consolas" w:hAnsi="Consolas" w:cs="Consolas"/>
-        </w:rPr>
-        <w:t xml:space="preserve"> )</w:t>
-      </w:r>
-      <w:r>
-        <w:rPr>
-          <w:rFonts w:ascii="Cambria" w:hAnsi="Cambria"/>
-          <w:sz w:val="24"/>
-          <w:szCs w:val="24"/>
-          <w:lang w:val="fr-FR"/>
-        </w:rPr>
-        <w:t xml:space="preserve"> </w:t>
-      </w:r>
-      <w:r>
-        <w:rPr>
-          <w:rFonts w:ascii="Cambria" w:hAnsi="Cambria"/>
-          <w:sz w:val="24"/>
-          <w:szCs w:val="24"/>
-          <w:lang w:val="en-US"/>
-        </w:rPr>
-        <w:sym w:font="Wingdings" w:char="F0E0"/>
-      </w:r>
-      <w:r>
-        <w:rPr>
-          <w:rFonts w:ascii="Cambria" w:hAnsi="Cambria"/>
-          <w:sz w:val="24"/>
-          <w:szCs w:val="24"/>
-          <w:lang w:val="fr-FR"/>
-        </w:rPr>
-        <w:t xml:space="preserve">créer une instance de la classe BoutonCercleAction </w:t>
-      </w:r>
-      <w:r>
-        <w:rPr>
-          <w:rFonts w:ascii="Cambria" w:hAnsi="Cambria"/>
-          <w:sz w:val="24"/>
-          <w:szCs w:val="24"/>
-          <w:lang w:val="fr-FR"/>
-        </w:rPr>
-        <w:t>qui modélise la création d’un cercle suite à un clic sur le bouton</w:t>
+          <w:rFonts w:ascii="Cambria" w:hAnsi="Cambria"/>
+          <w:sz w:val="24"/>
+          <w:szCs w:val="24"/>
+          <w:lang w:val="fr-FR"/>
+        </w:rPr>
+        <w:t xml:space="preserve">La méthode main se trouve dans la classe </w:t>
+      </w:r>
+      <w:r>
+        <w:rPr>
+          <w:rFonts w:ascii="Consolas" w:hAnsi="Consolas" w:cs="Consolas"/>
+          <w:lang w:val="fr-FR"/>
+        </w:rPr>
+        <w:t>VisualiseurDeFormes</w:t>
+      </w:r>
+      <w:r>
+        <w:rPr>
+          <w:rFonts w:ascii="Cambria" w:hAnsi="Cambria"/>
+          <w:sz w:val="24"/>
+          <w:szCs w:val="24"/>
+          <w:lang w:val="fr-FR"/>
+        </w:rPr>
+        <w:t xml:space="preserve">. </w:t>
+      </w:r>
+      <w:r>
+        <w:rPr>
+          <w:rFonts w:ascii="Cambria" w:hAnsi="Cambria"/>
+          <w:sz w:val="24"/>
+          <w:szCs w:val="24"/>
+          <w:lang w:val="fr-FR"/>
+        </w:rPr>
+        <w:t xml:space="preserve">Pour créer une fêntre graphique, on a besoin une classe qui hérite de la classe </w:t>
+      </w:r>
+      <w:r>
+        <w:rPr>
+          <w:rFonts w:ascii="Consolas" w:hAnsi="Consolas" w:cs="Consolas"/>
+          <w:lang w:val="fr-FR"/>
+        </w:rPr>
+        <w:t>JFrame</w:t>
+      </w:r>
+      <w:r>
+        <w:rPr>
+          <w:rFonts w:ascii="Cambria" w:hAnsi="Cambria"/>
+          <w:sz w:val="24"/>
+          <w:szCs w:val="24"/>
+          <w:lang w:val="fr-FR"/>
+        </w:rPr>
+        <w:t>.</w:t>
+      </w:r>
+      <w:r>
+        <w:rPr>
+          <w:rFonts w:ascii="Cambria" w:hAnsi="Cambria"/>
+          <w:sz w:val="24"/>
+          <w:szCs w:val="24"/>
+          <w:lang w:val="fr-FR"/>
+        </w:rPr>
+        <w:br/>
+      </w:r>
+      <w:r>
+        <w:rPr>
+          <w:rFonts w:ascii="Cambria" w:hAnsi="Cambria"/>
+          <w:sz w:val="24"/>
+          <w:szCs w:val="24"/>
+          <w:lang w:val="fr-FR"/>
+        </w:rPr>
+        <w:t>Elle c</w:t>
+      </w:r>
+      <w:r>
+        <w:rPr>
+          <w:rFonts w:ascii="Cambria" w:hAnsi="Cambria"/>
+          <w:sz w:val="24"/>
+          <w:szCs w:val="24"/>
+          <w:lang w:val="fr-FR"/>
+        </w:rPr>
+        <w:t xml:space="preserve">rée la fenêtre graphique en faisant l’allocation </w:t>
+      </w:r>
+      <w:r>
+        <w:rPr>
+          <w:rFonts w:ascii="Consolas" w:hAnsi="Consolas" w:cs="Consolas"/>
+          <w:lang w:val="fr-FR"/>
+        </w:rPr>
+        <w:t>VisualiseurDeFormes visu = new VisualiseurDeFormes( )</w:t>
+      </w:r>
+      <w:r>
+        <w:rPr>
+          <w:rFonts w:ascii="Cambria" w:hAnsi="Cambria"/>
+          <w:sz w:val="24"/>
+          <w:szCs w:val="24"/>
+          <w:lang w:val="fr-FR"/>
+        </w:rPr>
+        <w:t xml:space="preserve">, puis on l’affiche en utilisant la fonction </w:t>
+      </w:r>
+      <w:r>
+        <w:rPr>
+          <w:rFonts w:ascii="Consolas" w:hAnsi="Consolas" w:cs="Consolas"/>
+          <w:lang w:val="fr-FR"/>
+        </w:rPr>
+        <w:t>setVisible( true ) ;</w:t>
       </w:r>
     </w:p>
     <w:p>
@@ -1414,108 +1605,28 @@
       </w:pPr>
       <w:r>
         <w:rPr>
-          <w:rFonts w:ascii="Consolas" w:hAnsi="Consolas" w:cs="Consolas"/>
-          <w:bCs/>
-        </w:rPr>
-        <w:t>new</w:t>
-      </w:r>
-      <w:r>
-        <w:rPr>
-          <w:rFonts w:ascii="Consolas" w:hAnsi="Consolas" w:cs="Consolas"/>
-        </w:rPr>
-        <w:t xml:space="preserve"> </w:t>
-      </w:r>
-      <w:r>
-        <w:rPr>
-          <w:rFonts w:ascii="Consolas" w:hAnsi="Consolas" w:cs="Consolas"/>
-          <w:b/>
-        </w:rPr>
-        <w:t>JButton</w:t>
-      </w:r>
-      <w:r>
-        <w:rPr>
-          <w:rFonts w:ascii="Consolas" w:hAnsi="Consolas" w:cs="Consolas"/>
-        </w:rPr>
-        <w:t>( "Cercle" )</w:t>
-      </w:r>
-      <w:r>
-        <w:rPr>
-          <w:rFonts w:ascii="Cambria" w:hAnsi="Cambria"/>
-          <w:sz w:val="24"/>
-          <w:szCs w:val="24"/>
-          <w:lang w:val="fr-FR"/>
-        </w:rPr>
-        <w:t xml:space="preserve"> </w:t>
-      </w:r>
-      <w:r>
-        <w:rPr>
-          <w:rFonts w:ascii="Cambria" w:hAnsi="Cambria"/>
-          <w:sz w:val="24"/>
-          <w:szCs w:val="24"/>
-          <w:lang w:val="en-US"/>
-        </w:rPr>
-        <w:sym w:font="Wingdings" w:char="F0E0"/>
-      </w:r>
-      <w:r>
-        <w:rPr>
-          <w:rFonts w:ascii="Cambria" w:hAnsi="Cambria"/>
-          <w:sz w:val="24"/>
-          <w:szCs w:val="24"/>
-          <w:lang w:val="fr-FR"/>
-        </w:rPr>
-        <w:t xml:space="preserve"> créer un nouveau bouton avec le texte</w:t>
-      </w:r>
-      <w:r>
-        <w:rPr>
-          <w:rFonts w:ascii="Cambria" w:hAnsi="Cambria"/>
-          <w:sz w:val="24"/>
-          <w:szCs w:val="24"/>
-          <w:lang w:val="fr-FR"/>
-        </w:rPr>
-        <w:t xml:space="preserve"> spécifié entre les «… »</w:t>
-      </w:r>
-    </w:p>
-    <w:p>
-      <w:pPr>
-        <w:rPr>
-          <w:rFonts w:ascii="Cambria" w:hAnsi="Cambria"/>
-          <w:b/>
-          <w:sz w:val="24"/>
-          <w:szCs w:val="24"/>
-          <w:lang w:val="fr-FR"/>
-        </w:rPr>
-      </w:pPr>
-    </w:p>
-    <w:p>
-      <w:pPr>
-        <w:rPr>
-          <w:rFonts w:ascii="Cambria" w:hAnsi="Cambria"/>
-          <w:b/>
-          <w:sz w:val="24"/>
-          <w:szCs w:val="24"/>
-          <w:lang w:val="fr-FR"/>
-        </w:rPr>
-      </w:pPr>
-      <w:r>
-        <w:rPr>
-          <w:rFonts w:ascii="Cambria" w:hAnsi="Cambria"/>
-          <w:b/>
-          <w:sz w:val="24"/>
-          <w:szCs w:val="24"/>
-          <w:u w:val="single"/>
-          <w:lang w:val="fr-FR"/>
-        </w:rPr>
-        <w:t>Exercice 3</w:t>
-      </w:r>
-      <w:r>
-        <w:rPr>
-          <w:rFonts w:ascii="Cambria" w:hAnsi="Cambria"/>
-          <w:b/>
-          <w:sz w:val="24"/>
-          <w:szCs w:val="24"/>
-          <w:lang w:val="fr-FR"/>
-        </w:rPr>
-        <w:t> : Programme principal</w:t>
+          <w:rFonts w:ascii="Cambria" w:hAnsi="Cambria"/>
+          <w:sz w:val="24"/>
+          <w:szCs w:val="24"/>
+          <w:lang w:val="fr-FR"/>
+        </w:rPr>
+        <w:t xml:space="preserve">Faire 2 instances de </w:t>
+      </w:r>
+      <w:r>
+        <w:rPr>
+          <w:rFonts w:ascii="Consolas" w:hAnsi="Consolas" w:cs="Consolas"/>
+          <w:lang w:val="fr-FR"/>
+        </w:rPr>
+        <w:t>VisualiseurDeFormes</w:t>
+      </w:r>
+      <w:r>
+        <w:rPr>
+          <w:rFonts w:ascii="Cambria" w:hAnsi="Cambria"/>
+          <w:sz w:val="24"/>
+          <w:szCs w:val="24"/>
+          <w:lang w:val="fr-FR"/>
+        </w:rPr>
+        <w:t xml:space="preserve"> pour créer 2 fenêtres d’application.</w:t>
       </w:r>
     </w:p>
     <w:p>
@@ -1539,50 +1650,138 @@
           <w:szCs w:val="24"/>
           <w:lang w:val="fr-FR"/>
         </w:rPr>
-        <w:t xml:space="preserve">La méthode main se trouve dans la classe VisualiseurDeFormes. </w:t>
-      </w:r>
-      <w:r>
-        <w:rPr>
-          <w:rFonts w:ascii="Cambria" w:hAnsi="Cambria"/>
-          <w:sz w:val="24"/>
-          <w:szCs w:val="24"/>
-          <w:lang w:val="fr-FR"/>
-        </w:rPr>
-        <w:br/>
-      </w:r>
-      <w:r>
-        <w:rPr>
-          <w:rFonts w:ascii="Cambria" w:hAnsi="Cambria"/>
-          <w:sz w:val="24"/>
-          <w:szCs w:val="24"/>
-          <w:lang w:val="fr-FR"/>
-        </w:rPr>
-        <w:t>Elle c</w:t>
-      </w:r>
-      <w:r>
-        <w:rPr>
-          <w:rFonts w:ascii="Cambria" w:hAnsi="Cambria"/>
-          <w:sz w:val="24"/>
-          <w:szCs w:val="24"/>
-          <w:lang w:val="fr-FR"/>
-        </w:rPr>
-        <w:t xml:space="preserve">rée la fenêtre graphique en faisant l’allocation </w:t>
-      </w:r>
-      <w:r>
-        <w:rPr>
-          <w:rFonts w:ascii="Consolas" w:hAnsi="Consolas" w:cs="Consolas"/>
-          <w:lang w:val="fr-FR"/>
-        </w:rPr>
-        <w:t>VisualiseurDeFormes visu = new VisualiseurDeFormes( )</w:t>
-      </w:r>
-      <w:r>
-        <w:rPr>
-          <w:rFonts w:ascii="Cambria" w:hAnsi="Cambria"/>
-          <w:sz w:val="24"/>
-          <w:szCs w:val="24"/>
-          <w:lang w:val="fr-FR"/>
-        </w:rPr>
-        <w:t> ;</w:t>
+        <w:t>Pour que le ti</w:t>
+      </w:r>
+      <w:r>
+        <w:rPr>
+          <w:rFonts w:ascii="Cambria" w:hAnsi="Cambria"/>
+          <w:sz w:val="24"/>
+          <w:szCs w:val="24"/>
+          <w:lang w:val="fr-FR"/>
+        </w:rPr>
+        <w:t>tre des fenêtres soit différent :</w:t>
+      </w:r>
+    </w:p>
+    <w:p>
+      <w:pPr>
+        <w:pStyle w:val="ListParagraph"/>
+        <w:numPr>
+          <w:ilvl w:val="1"/>
+          <w:numId w:val="2"/>
+        </w:numPr>
+        <w:rPr>
+          <w:rFonts w:ascii="Cambria" w:hAnsi="Cambria"/>
+          <w:sz w:val="24"/>
+          <w:szCs w:val="24"/>
+          <w:lang w:val="fr-FR"/>
+        </w:rPr>
+      </w:pPr>
+      <w:r>
+        <w:rPr>
+          <w:rFonts w:ascii="Cambria" w:hAnsi="Cambria"/>
+          <w:sz w:val="24"/>
+          <w:szCs w:val="24"/>
+          <w:lang w:val="fr-FR"/>
+        </w:rPr>
+        <w:t>on ajoute</w:t>
+      </w:r>
+      <w:r>
+        <w:rPr>
+          <w:rFonts w:ascii="Cambria" w:hAnsi="Cambria"/>
+          <w:sz w:val="24"/>
+          <w:szCs w:val="24"/>
+          <w:lang w:val="fr-FR"/>
+        </w:rPr>
+        <w:t xml:space="preserve"> le paramètre </w:t>
+      </w:r>
+      <w:r>
+        <w:rPr>
+          <w:rFonts w:ascii="Consolas" w:hAnsi="Consolas" w:cs="Consolas"/>
+          <w:lang w:val="fr-FR"/>
+        </w:rPr>
+        <w:t>String title</w:t>
+      </w:r>
+      <w:r>
+        <w:rPr>
+          <w:rFonts w:ascii="Cambria" w:hAnsi="Cambria"/>
+          <w:sz w:val="24"/>
+          <w:szCs w:val="24"/>
+          <w:lang w:val="fr-FR"/>
+        </w:rPr>
+        <w:t xml:space="preserve"> dans le constructeur de la classe </w:t>
+      </w:r>
+      <w:r>
+        <w:rPr>
+          <w:rFonts w:ascii="Consolas" w:hAnsi="Consolas" w:cs="Consolas"/>
+          <w:lang w:val="fr-FR"/>
+        </w:rPr>
+        <w:t>VisualiseurDeFormes</w:t>
+      </w:r>
+    </w:p>
+    <w:p>
+      <w:pPr>
+        <w:pStyle w:val="ListParagraph"/>
+        <w:numPr>
+          <w:ilvl w:val="1"/>
+          <w:numId w:val="2"/>
+        </w:numPr>
+        <w:rPr>
+          <w:rFonts w:ascii="Cambria" w:hAnsi="Cambria"/>
+          <w:sz w:val="24"/>
+          <w:szCs w:val="24"/>
+          <w:lang w:val="fr-FR"/>
+        </w:rPr>
+      </w:pPr>
+      <w:r>
+        <w:rPr>
+          <w:rFonts w:ascii="Cambria" w:hAnsi="Cambria"/>
+          <w:sz w:val="24"/>
+          <w:szCs w:val="24"/>
+          <w:lang w:val="fr-FR"/>
+        </w:rPr>
+        <w:t>la variable statique</w:t>
+      </w:r>
+    </w:p>
+    <w:p>
+      <w:pPr>
+        <w:rPr>
+          <w:rFonts w:ascii="Cambria" w:hAnsi="Cambria"/>
+          <w:sz w:val="24"/>
+          <w:szCs w:val="24"/>
+          <w:lang w:val="fr-FR"/>
+        </w:rPr>
+      </w:pPr>
+    </w:p>
+    <w:p>
+      <w:pPr>
+        <w:rPr>
+          <w:rFonts w:ascii="Cambria" w:hAnsi="Cambria"/>
+          <w:b/>
+          <w:sz w:val="24"/>
+          <w:szCs w:val="24"/>
+          <w:lang w:val="fr-FR"/>
+        </w:rPr>
+      </w:pPr>
+      <w:r>
+        <w:rPr>
+          <w:rFonts w:ascii="Cambria" w:hAnsi="Cambria"/>
+          <w:b/>
+          <w:sz w:val="24"/>
+          <w:szCs w:val="24"/>
+          <w:u w:val="single"/>
+          <w:lang w:val="fr-FR"/>
+        </w:rPr>
+        <w:t>Exercice 4</w:t>
+      </w:r>
+      <w:r>
+        <w:rPr>
+          <w:rFonts w:ascii="Cambria" w:hAnsi="Cambria"/>
+          <w:b/>
+          <w:sz w:val="24"/>
+          <w:szCs w:val="24"/>
+          <w:lang w:val="fr-FR"/>
+        </w:rPr>
+        <w:t> : Polymorphisme : d’autres formes</w:t>
       </w:r>
     </w:p>
     <w:p>
@@ -1596,17 +1795,100 @@
           <w:rFonts w:ascii="Cambria" w:hAnsi="Cambria"/>
           <w:sz w:val="24"/>
           <w:szCs w:val="24"/>
-          <w:lang w:val="fr-FR"/>
-        </w:rPr>
-      </w:pPr>
-      <w:r>
-        <w:rPr>
-          <w:rFonts w:ascii="Cambria" w:hAnsi="Cambria"/>
-          <w:sz w:val="24"/>
-          <w:szCs w:val="24"/>
-          <w:lang w:val="fr-FR"/>
-        </w:rPr>
-        <w:t>Faire 2 instances de VisualiseurDeFormes pour créer 2 fenêtres d’application.</w:t>
+        </w:rPr>
+      </w:pPr>
+      <w:r>
+        <w:rPr>
+          <w:rFonts w:ascii="Cambria" w:hAnsi="Cambria"/>
+          <w:b/>
+          <w:sz w:val="24"/>
+          <w:szCs w:val="24"/>
+          <w:lang w:val="fr-FR"/>
+        </w:rPr>
+        <w:t>L</w:t>
+      </w:r>
+      <w:r>
+        <w:rPr>
+          <w:rFonts w:ascii="Cambria" w:hAnsi="Cambria"/>
+          <w:b/>
+          <w:sz w:val="24"/>
+          <w:szCs w:val="24"/>
+        </w:rPr>
+        <w:t>es cercles et rectangles sont stockés dans un même objet (un vecteur d’Objet) et pourtant leur</w:t>
+      </w:r>
+      <w:r>
+        <w:rPr>
+          <w:rFonts w:ascii="Cambria" w:hAnsi="Cambria"/>
+          <w:b/>
+          <w:sz w:val="24"/>
+          <w:szCs w:val="24"/>
+          <w:lang w:val="fr-FR"/>
+        </w:rPr>
+        <w:t xml:space="preserve"> </w:t>
+      </w:r>
+      <w:r>
+        <w:rPr>
+          <w:rFonts w:ascii="Cambria" w:hAnsi="Cambria"/>
+          <w:b/>
+          <w:sz w:val="24"/>
+          <w:szCs w:val="24"/>
+        </w:rPr>
+        <w:t>affichage est bien différencié. Comment cela est-il possible ?</w:t>
+      </w:r>
+      <w:r>
+        <w:rPr>
+          <w:rFonts w:ascii="Cambria" w:hAnsi="Cambria"/>
+          <w:sz w:val="24"/>
+          <w:szCs w:val="24"/>
+          <w:lang w:val="fr-FR"/>
+        </w:rPr>
+        <w:br/>
+      </w:r>
+      <w:r>
+        <w:rPr>
+          <w:rFonts w:ascii="Cambria" w:hAnsi="Cambria"/>
+          <w:sz w:val="24"/>
+          <w:szCs w:val="24"/>
+          <w:lang w:val="en-US"/>
+        </w:rPr>
+        <w:lastRenderedPageBreak/>
+        <w:sym w:font="Wingdings" w:char="F0E0"/>
+      </w:r>
+      <w:r>
+        <w:rPr>
+          <w:rFonts w:ascii="Cambria" w:hAnsi="Cambria"/>
+          <w:sz w:val="24"/>
+          <w:szCs w:val="24"/>
+          <w:lang w:val="fr-FR"/>
+        </w:rPr>
+        <w:t xml:space="preserve"> Par</w:t>
+      </w:r>
+      <w:r>
+        <w:rPr>
+          <w:rFonts w:ascii="Cambria" w:hAnsi="Cambria"/>
+          <w:sz w:val="24"/>
+          <w:szCs w:val="24"/>
+          <w:lang w:val="fr-FR"/>
+        </w:rPr>
+        <w:t>ce que ces classes héritent d’</w:t>
+      </w:r>
+      <w:r>
+        <w:rPr>
+          <w:rFonts w:ascii="Cambria" w:hAnsi="Cambria"/>
+          <w:sz w:val="24"/>
+          <w:szCs w:val="24"/>
+          <w:lang w:val="fr-FR"/>
+        </w:rPr>
+        <w:t>une même interface Forme. Il s’agit bien d’un Vecteur contenant les pointeurs de type Forme, et chaque pointeur prend l’adresse d’un objet plus précis des sous-classes.</w:t>
+      </w:r>
+      <w:r>
+        <w:rPr>
+          <w:rFonts w:ascii="Cambria" w:hAnsi="Cambria"/>
+          <w:sz w:val="24"/>
+          <w:szCs w:val="24"/>
+          <w:lang w:val="fr-FR"/>
+        </w:rPr>
+        <w:br/>
       </w:r>
     </w:p>
     <w:p>
@@ -1618,94 +1900,29 @@
         </w:numPr>
         <w:rPr>
           <w:rFonts w:ascii="Cambria" w:hAnsi="Cambria"/>
-          <w:sz w:val="24"/>
-          <w:szCs w:val="24"/>
-          <w:lang w:val="fr-FR"/>
-        </w:rPr>
-      </w:pPr>
-      <w:r>
-        <w:rPr>
-          <w:rFonts w:ascii="Cambria" w:hAnsi="Cambria"/>
-          <w:sz w:val="24"/>
-          <w:szCs w:val="24"/>
-          <w:lang w:val="fr-FR"/>
-        </w:rPr>
-        <w:t>Pour que le titre des fenêtres soit différent, on ajouter le paramètre String title dans le constructeur de la classe VisualiseurDeFormes.</w:t>
-      </w:r>
-    </w:p>
-    <w:p>
-      <w:pPr>
-        <w:rPr>
-          <w:rFonts w:ascii="Cambria" w:hAnsi="Cambria"/>
-          <w:sz w:val="24"/>
-          <w:szCs w:val="24"/>
-          <w:lang w:val="fr-FR"/>
-        </w:rPr>
-      </w:pPr>
-    </w:p>
-    <w:p>
-      <w:pPr>
-        <w:rPr>
-          <w:rFonts w:ascii="Cambria" w:hAnsi="Cambria"/>
-          <w:b/>
-          <w:sz w:val="24"/>
-          <w:szCs w:val="24"/>
-          <w:lang w:val="fr-FR"/>
-        </w:rPr>
-      </w:pPr>
-      <w:r>
-        <w:rPr>
-          <w:rFonts w:ascii="Cambria" w:hAnsi="Cambria"/>
-          <w:b/>
-          <w:sz w:val="24"/>
-          <w:szCs w:val="24"/>
-          <w:u w:val="single"/>
-          <w:lang w:val="fr-FR"/>
-        </w:rPr>
-        <w:t>Exercice 4</w:t>
-      </w:r>
-      <w:r>
-        <w:rPr>
-          <w:rFonts w:ascii="Cambria" w:hAnsi="Cambria"/>
-          <w:b/>
-          <w:sz w:val="24"/>
-          <w:szCs w:val="24"/>
-          <w:lang w:val="fr-FR"/>
-        </w:rPr>
-        <w:t> : Polymorphisme : d’autres formes</w:t>
-      </w:r>
-    </w:p>
-    <w:p>
-      <w:pPr>
-        <w:pStyle w:val="ListParagraph"/>
-        <w:numPr>
-          <w:ilvl w:val="0"/>
-          <w:numId w:val="2"/>
-        </w:numPr>
-        <w:rPr>
-          <w:rFonts w:ascii="Cambria" w:hAnsi="Cambria"/>
-          <w:sz w:val="24"/>
-          <w:szCs w:val="24"/>
-        </w:rPr>
-      </w:pPr>
-      <w:r>
-        <w:rPr>
-          <w:rFonts w:ascii="Cambria" w:hAnsi="Cambria"/>
-          <w:b/>
-          <w:sz w:val="24"/>
-          <w:szCs w:val="24"/>
-          <w:lang w:val="fr-FR"/>
-        </w:rPr>
-        <w:t>L</w:t>
-      </w:r>
-      <w:r>
-        <w:rPr>
-          <w:rFonts w:ascii="Cambria" w:hAnsi="Cambria"/>
-          <w:b/>
-          <w:sz w:val="24"/>
-          <w:szCs w:val="24"/>
-        </w:rPr>
-        <w:t>es cercles et rectangles sont stockés dans un même objet (un vecteur d’Objet) et pourtant leur</w:t>
+          <w:i/>
+          <w:sz w:val="24"/>
+          <w:szCs w:val="24"/>
+        </w:rPr>
+      </w:pPr>
+      <w:r>
+        <w:rPr>
+          <w:rFonts w:ascii="Cambria" w:hAnsi="Cambria"/>
+          <w:b/>
+          <w:sz w:val="24"/>
+          <w:szCs w:val="24"/>
+          <w:lang w:val="fr-FR"/>
+        </w:rPr>
+        <w:t xml:space="preserve">Que se passe-t-il </w:t>
+      </w:r>
+      <w:r>
+        <w:rPr>
+          <w:rFonts w:ascii="Cambria" w:hAnsi="Cambria"/>
+          <w:b/>
+          <w:sz w:val="24"/>
+          <w:szCs w:val="24"/>
+        </w:rPr>
+        <w:t>si vous enlevez dans la méthode ZoneDeDessin.paintComponent le terme (Forme)</w:t>
       </w:r>
       <w:r>
         <w:rPr>
@@ -1724,7 +1941,7 @@
           <w:sz w:val="24"/>
           <w:szCs w:val="24"/>
         </w:rPr>
-        <w:t>affichage est bien différencié. Comment cela est-il possible ?</w:t>
+        <w:t>devant m_formes.get( i ) ?</w:t>
       </w:r>
       <w:r>
         <w:rPr>
@@ -1751,97 +1968,28 @@
           <w:szCs w:val="24"/>
           <w:lang w:val="fr-FR"/>
         </w:rPr>
-        <w:t xml:space="preserve"> Par</w:t>
-      </w:r>
-      <w:r>
-        <w:rPr>
-          <w:rFonts w:ascii="Cambria" w:hAnsi="Cambria"/>
-          <w:sz w:val="24"/>
-          <w:szCs w:val="24"/>
-          <w:lang w:val="fr-FR"/>
-        </w:rPr>
-        <w:t>ce que ces classes héritent d’</w:t>
-      </w:r>
-      <w:r>
-        <w:rPr>
-          <w:rFonts w:ascii="Cambria" w:hAnsi="Cambria"/>
-          <w:sz w:val="24"/>
-          <w:szCs w:val="24"/>
-          <w:lang w:val="fr-FR"/>
-        </w:rPr>
-        <w:t>une même interface Forme. Il s’agit bien d’un Vecteur contenant les pointeurs de type Forme, et chaque pointeur prend l’adresse d’un objet plus précis des sous-classes.</w:t>
-      </w:r>
-      <w:r>
-        <w:rPr>
-          <w:rFonts w:ascii="Cambria" w:hAnsi="Cambria"/>
+        <w:t xml:space="preserve"> Le compilateur signale des erreurs : </w:t>
+      </w:r>
+      <w:r>
+        <w:rPr>
+          <w:rFonts w:ascii="Cambria" w:hAnsi="Cambria"/>
+          <w:i/>
+          <w:sz w:val="24"/>
+          <w:szCs w:val="24"/>
+          <w:lang w:val="fr-FR"/>
+        </w:rPr>
+        <w:t>Type mismatch ( cannot convert from Object to Forme )</w:t>
+      </w:r>
+      <w:r>
+        <w:rPr>
+          <w:rFonts w:ascii="Cambria" w:hAnsi="Cambria"/>
+          <w:i/>
           <w:sz w:val="24"/>
           <w:szCs w:val="24"/>
           <w:lang w:val="fr-FR"/>
         </w:rPr>
         <w:br/>
       </w:r>
-    </w:p>
-    <w:p>
-      <w:pPr>
-        <w:pStyle w:val="ListParagraph"/>
-        <w:numPr>
-          <w:ilvl w:val="0"/>
-          <w:numId w:val="2"/>
-        </w:numPr>
-        <w:rPr>
-          <w:rFonts w:ascii="Cambria" w:hAnsi="Cambria"/>
-          <w:i/>
-          <w:sz w:val="24"/>
-          <w:szCs w:val="24"/>
-        </w:rPr>
-      </w:pPr>
-      <w:r>
-        <w:rPr>
-          <w:rFonts w:ascii="Cambria" w:hAnsi="Cambria"/>
-          <w:b/>
-          <w:sz w:val="24"/>
-          <w:szCs w:val="24"/>
-          <w:lang w:val="fr-FR"/>
-        </w:rPr>
-        <w:t xml:space="preserve">Que se passe-t-il </w:t>
-      </w:r>
-      <w:r>
-        <w:rPr>
-          <w:rFonts w:ascii="Cambria" w:hAnsi="Cambria"/>
-          <w:b/>
-          <w:sz w:val="24"/>
-          <w:szCs w:val="24"/>
-        </w:rPr>
-        <w:t>si vous enlevez dans la méthode ZoneDeDessin.paintComponent le terme (Forme)</w:t>
-      </w:r>
-      <w:r>
-        <w:rPr>
-          <w:rFonts w:ascii="Cambria" w:hAnsi="Cambria"/>
-          <w:b/>
-          <w:sz w:val="24"/>
-          <w:szCs w:val="24"/>
-          <w:lang w:val="fr-FR"/>
-        </w:rPr>
-        <w:t xml:space="preserve"> </w:t>
-      </w:r>
-      <w:r>
-        <w:rPr>
-          <w:rFonts w:ascii="Cambria" w:hAnsi="Cambria"/>
-          <w:b/>
-          <w:sz w:val="24"/>
-          <w:szCs w:val="24"/>
-        </w:rPr>
-        <w:t>devant m_formes.get( i ) ?</w:t>
-      </w:r>
-      <w:r>
-        <w:rPr>
-          <w:rFonts w:ascii="Cambria" w:hAnsi="Cambria"/>
-          <w:sz w:val="24"/>
-          <w:szCs w:val="24"/>
-          <w:lang w:val="fr-FR"/>
-        </w:rPr>
-        <w:br/>
-      </w:r>
       <w:r>
         <w:rPr>
           <w:rFonts w:ascii="Cambria" w:hAnsi="Cambria"/>
@@ -1858,44 +2006,6 @@
           <w:szCs w:val="24"/>
           <w:lang w:val="fr-FR"/>
         </w:rPr>
-        <w:t xml:space="preserve"> Le compilateur signale des erreurs : </w:t>
-      </w:r>
-      <w:r>
-        <w:rPr>
-          <w:rFonts w:ascii="Cambria" w:hAnsi="Cambria"/>
-          <w:i/>
-          <w:sz w:val="24"/>
-          <w:szCs w:val="24"/>
-          <w:lang w:val="fr-FR"/>
-        </w:rPr>
-        <w:t>Type mismatch ( cannot convert from Object to Forme )</w:t>
-      </w:r>
-      <w:r>
-        <w:rPr>
-          <w:rFonts w:ascii="Cambria" w:hAnsi="Cambria"/>
-          <w:i/>
-          <w:sz w:val="24"/>
-          <w:szCs w:val="24"/>
-          <w:lang w:val="fr-FR"/>
-        </w:rPr>
-        <w:br/>
-      </w:r>
-      <w:r>
-        <w:rPr>
-          <w:rFonts w:ascii="Cambria" w:hAnsi="Cambria"/>
-          <w:sz w:val="24"/>
-          <w:szCs w:val="24"/>
-          <w:lang w:val="en-US"/>
-        </w:rPr>
-        <w:sym w:font="Wingdings" w:char="F0E0"/>
-      </w:r>
-      <w:r>
-        <w:rPr>
-          <w:rFonts w:ascii="Cambria" w:hAnsi="Cambria"/>
-          <w:sz w:val="24"/>
-          <w:szCs w:val="24"/>
-          <w:lang w:val="fr-FR"/>
-        </w:rPr>
         <w:t xml:space="preserve"> Il faut </w:t>
       </w:r>
       <w:r>
@@ -1948,17 +2058,7 @@
           <w:szCs w:val="24"/>
           <w:lang w:val="fr-FR"/>
         </w:rPr>
-        <w:t xml:space="preserve"> </w:t>
-      </w:r>
-      <w:r>
-        <w:rPr>
-          <w:rFonts w:ascii="Cambria" w:hAnsi="Cambria"/>
-          <w:sz w:val="24"/>
-          <w:szCs w:val="24"/>
-          <w:lang w:val="fr-FR"/>
-        </w:rPr>
-        <w:lastRenderedPageBreak/>
-        <w:t xml:space="preserve">au type plus précis </w:t>
+        <w:t xml:space="preserve"> au type plus précis </w:t>
       </w:r>
       <w:r>
         <w:rPr>
@@ -2042,14 +2142,34 @@
           <w:szCs w:val="24"/>
           <w:lang w:val="fr-FR"/>
         </w:rPr>
-        <w:t xml:space="preserve"> Non, il ne compile pas, une exception est lancée : </w:t>
-      </w:r>
-      <w:r>
-        <w:rPr>
-          <w:rFonts w:ascii="Cambria" w:hAnsi="Cambria" w:cs="SFRM1000"/>
-          <w:sz w:val="24"/>
-          <w:szCs w:val="24"/>
-          <w:lang w:val="fr-FR"/>
+        <w:t xml:space="preserve"> </w:t>
+      </w:r>
+      <w:r>
+        <w:rPr>
+          <w:rFonts w:ascii="Cambria" w:hAnsi="Cambria" w:cs="SFRM1000"/>
+          <w:sz w:val="24"/>
+          <w:szCs w:val="24"/>
+          <w:lang w:val="fr-FR"/>
+        </w:rPr>
+        <w:t xml:space="preserve">Oui, il compile car en ce moment il s’agit d’un Vecteur de l’Objet, String est ainsi un Objet, pourtant, </w:t>
+      </w:r>
+      <w:bookmarkStart w:id="0" w:name="_GoBack"/>
+      <w:bookmarkEnd w:id="0"/>
+      <w:r>
+        <w:rPr>
+          <w:rFonts w:ascii="Cambria" w:hAnsi="Cambria" w:cs="SFRM1000"/>
+          <w:sz w:val="24"/>
+          <w:szCs w:val="24"/>
+          <w:lang w:val="en-US"/>
+        </w:rPr>
+        <w:t xml:space="preserve">une exception est lancée : </w:t>
+      </w:r>
+      <w:r>
+        <w:rPr>
+          <w:rFonts w:ascii="Cambria" w:hAnsi="Cambria" w:cs="SFRM1000"/>
+          <w:sz w:val="24"/>
+          <w:szCs w:val="24"/>
+          <w:lang w:val="en-US"/>
         </w:rPr>
         <w:br/>
       </w:r>
@@ -2090,7 +2210,7 @@
           <w:b/>
           <w:i/>
           <w:color w:val="FF0000"/>
-          <w:lang w:val="fr-FR"/>
+          <w:lang w:val="en-US"/>
         </w:rPr>
         <w:t xml:space="preserve"> </w:t>
       </w:r>
@@ -2109,7 +2229,7 @@
           <w:b/>
           <w:i/>
           <w:color w:val="FF0000"/>
-          <w:lang w:val="fr-FR"/>
+          <w:lang w:val="en-US"/>
         </w:rPr>
         <w:t xml:space="preserve"> </w:t>
       </w:r>
@@ -2148,7 +2268,7 @@
         <w:rPr>
           <w:rFonts w:ascii="Consolas" w:hAnsi="Consolas" w:cs="Consolas"/>
           <w:i/>
-          <w:lang w:val="fr-FR"/>
+          <w:lang w:val="en-US"/>
         </w:rPr>
         <w:br/>
       </w:r>
@@ -2395,7 +2515,7 @@
           <w:rFonts w:ascii="SFRM1000" w:hAnsi="SFRM1000" w:cs="SFRM1000"/>
           <w:sz w:val="20"/>
           <w:szCs w:val="20"/>
-          <w:lang w:val="en-US"/>
+          <w:lang w:val="fr-FR"/>
         </w:rPr>
       </w:pPr>
     </w:p>
@@ -2483,10 +2603,276 @@
           <w:szCs w:val="24"/>
           <w:lang w:val="fr-FR"/>
         </w:rPr>
-        <w:t xml:space="preserve"> Au lieu d’une interface Forme, on modifie la hiérachie d’héritage de manière que la super-classe maintenant soit la classe abstraite FormeColoree, et toutes les sous-classes ( Cercle, Rectangle… ) héritent de FormeColoree.</w:t>
-      </w:r>
-      <w:bookmarkStart w:id="0" w:name="_GoBack"/>
-      <w:bookmarkEnd w:id="0"/>
+        <w:t xml:space="preserve"> Au lieu d’une interface Forme, on modifie la hiérachie d’héritage de manière que la super-classe maintenant soit la classe abstraite FormeColoree, et toutes les sous-classes ( Cercle, Rectan</w:t>
+      </w:r>
+      <w:r>
+        <w:rPr>
+          <w:rFonts w:ascii="Cambria" w:hAnsi="Cambria" w:cs="SFTT1000"/>
+          <w:sz w:val="24"/>
+          <w:szCs w:val="24"/>
+          <w:lang w:val="fr-FR"/>
+        </w:rPr>
+        <w:t>gle… ) héritent de FormeColoree.</w:t>
+      </w:r>
+      <w:r>
+        <w:rPr>
+          <w:rFonts w:ascii="Cambria" w:hAnsi="Cambria" w:cs="SFTT1000"/>
+          <w:sz w:val="24"/>
+          <w:szCs w:val="24"/>
+          <w:lang w:val="fr-FR"/>
+        </w:rPr>
+        <w:br/>
+      </w:r>
+    </w:p>
+    <w:p>
+      <w:pPr>
+        <w:pStyle w:val="ListParagraph"/>
+        <w:numPr>
+          <w:ilvl w:val="0"/>
+          <w:numId w:val="2"/>
+        </w:numPr>
+        <w:autoSpaceDE w:val="0"/>
+        <w:autoSpaceDN w:val="0"/>
+        <w:adjustRightInd w:val="0"/>
+        <w:spacing w:after="0" w:line="240" w:lineRule="auto"/>
+        <w:rPr>
+          <w:rFonts w:ascii="Cambria" w:hAnsi="Cambria" w:cs="SFRM1000"/>
+          <w:sz w:val="24"/>
+          <w:szCs w:val="24"/>
+        </w:rPr>
+      </w:pPr>
+      <w:r>
+        <w:rPr>
+          <w:rFonts w:ascii="Cambria" w:hAnsi="Cambria" w:cs="SFTT1000"/>
+          <w:sz w:val="24"/>
+          <w:szCs w:val="24"/>
+          <w:lang w:val="fr-FR"/>
+        </w:rPr>
+        <w:t>Pourquoi la classe FormeColoree doit-elle être abstraite ?</w:t>
+      </w:r>
+      <w:r>
+        <w:rPr>
+          <w:rFonts w:ascii="Cambria" w:hAnsi="Cambria" w:cs="SFTT1000"/>
+          <w:sz w:val="24"/>
+          <w:szCs w:val="24"/>
+          <w:lang w:val="fr-FR"/>
+        </w:rPr>
+        <w:br/>
+      </w:r>
+      <w:r>
+        <w:rPr>
+          <w:rFonts w:ascii="Cambria" w:hAnsi="Cambria" w:cs="SFTT1000"/>
+          <w:sz w:val="24"/>
+          <w:szCs w:val="24"/>
+          <w:lang w:val="fr-FR"/>
+        </w:rPr>
+        <w:sym w:font="Wingdings" w:char="F0E0"/>
+      </w:r>
+      <w:r>
+        <w:rPr>
+          <w:rFonts w:ascii="Cambria" w:hAnsi="Cambria" w:cs="SFTT1000"/>
+          <w:sz w:val="24"/>
+          <w:szCs w:val="24"/>
+          <w:lang w:val="fr-FR"/>
+        </w:rPr>
+        <w:t xml:space="preserve"> Il s’agit d’une conception abstraite, une forme générale n’a aucun attribut  précis ( un rayon ? une longueur et une largeur ? …). De plus, la fonction </w:t>
+      </w:r>
+      <w:r>
+        <w:rPr>
+          <w:rFonts w:ascii="Cambria" w:hAnsi="Cambria" w:cs="SFTT1000"/>
+          <w:sz w:val="24"/>
+          <w:szCs w:val="24"/>
+          <w:lang w:val="fr-FR"/>
+        </w:rPr>
+        <w:lastRenderedPageBreak/>
+        <w:t xml:space="preserve">redessiner( Graphics g ) sera utilisée par plusieurs sous-classes, et elle sera redéfinie à chaque fois. </w:t>
+      </w:r>
+      <w:r>
+        <w:rPr>
+          <w:rFonts w:ascii="Cambria" w:hAnsi="Cambria" w:cs="SFTT1000"/>
+          <w:sz w:val="24"/>
+          <w:szCs w:val="24"/>
+          <w:lang w:val="fr-FR"/>
+        </w:rPr>
+        <w:sym w:font="Wingdings" w:char="F0E0"/>
+      </w:r>
+      <w:r>
+        <w:rPr>
+          <w:rFonts w:ascii="Cambria" w:hAnsi="Cambria" w:cs="SFTT1000"/>
+          <w:sz w:val="24"/>
+          <w:szCs w:val="24"/>
+          <w:lang w:val="fr-FR"/>
+        </w:rPr>
+        <w:t xml:space="preserve"> le polymorphisme</w:t>
+      </w:r>
+    </w:p>
+    <w:p>
+      <w:pPr>
+        <w:autoSpaceDE w:val="0"/>
+        <w:autoSpaceDN w:val="0"/>
+        <w:adjustRightInd w:val="0"/>
+        <w:spacing w:after="0" w:line="240" w:lineRule="auto"/>
+        <w:rPr>
+          <w:rFonts w:ascii="Cambria" w:hAnsi="Cambria" w:cs="SFRM1000"/>
+          <w:sz w:val="24"/>
+          <w:szCs w:val="24"/>
+          <w:lang w:val="en-US"/>
+        </w:rPr>
+      </w:pPr>
+    </w:p>
+    <w:p>
+      <w:pPr>
+        <w:autoSpaceDE w:val="0"/>
+        <w:autoSpaceDN w:val="0"/>
+        <w:adjustRightInd w:val="0"/>
+        <w:spacing w:after="0" w:line="240" w:lineRule="auto"/>
+        <w:rPr>
+          <w:rFonts w:ascii="Cambria" w:hAnsi="Cambria" w:cs="SFRM1000"/>
+          <w:b/>
+          <w:sz w:val="24"/>
+          <w:szCs w:val="24"/>
+          <w:lang w:val="en-US"/>
+        </w:rPr>
+      </w:pPr>
+    </w:p>
+    <w:p>
+      <w:pPr>
+        <w:autoSpaceDE w:val="0"/>
+        <w:autoSpaceDN w:val="0"/>
+        <w:adjustRightInd w:val="0"/>
+        <w:spacing w:after="0" w:line="240" w:lineRule="auto"/>
+        <w:rPr>
+          <w:rFonts w:ascii="Cambria" w:hAnsi="Cambria" w:cs="SFRM1000"/>
+          <w:b/>
+          <w:sz w:val="24"/>
+          <w:szCs w:val="24"/>
+          <w:lang w:val="fr-FR"/>
+        </w:rPr>
+      </w:pPr>
+      <w:r>
+        <w:rPr>
+          <w:rFonts w:ascii="Cambria" w:hAnsi="Cambria" w:cs="SFRM1000"/>
+          <w:b/>
+          <w:sz w:val="24"/>
+          <w:szCs w:val="24"/>
+          <w:u w:val="single"/>
+          <w:lang w:val="fr-FR"/>
+        </w:rPr>
+        <w:t>Exercice 9</w:t>
+      </w:r>
+      <w:r>
+        <w:rPr>
+          <w:rFonts w:ascii="Cambria" w:hAnsi="Cambria" w:cs="SFRM1000"/>
+          <w:b/>
+          <w:sz w:val="24"/>
+          <w:szCs w:val="24"/>
+          <w:lang w:val="fr-FR"/>
+        </w:rPr>
+        <w:t xml:space="preserve"> : Classes imbriquées</w:t>
+      </w:r>
+    </w:p>
+    <w:p>
+      <w:pPr>
+        <w:autoSpaceDE w:val="0"/>
+        <w:autoSpaceDN w:val="0"/>
+        <w:adjustRightInd w:val="0"/>
+        <w:spacing w:after="0" w:line="240" w:lineRule="auto"/>
+        <w:rPr>
+          <w:rFonts w:ascii="Cambria" w:hAnsi="Cambria" w:cs="SFRM1000"/>
+          <w:b/>
+          <w:sz w:val="24"/>
+          <w:szCs w:val="24"/>
+          <w:lang w:val="fr-FR"/>
+        </w:rPr>
+      </w:pPr>
+    </w:p>
+    <w:p>
+      <w:pPr>
+        <w:autoSpaceDE w:val="0"/>
+        <w:autoSpaceDN w:val="0"/>
+        <w:adjustRightInd w:val="0"/>
+        <w:spacing w:after="0" w:line="240" w:lineRule="auto"/>
+        <w:rPr>
+          <w:rFonts w:ascii="Cambria" w:hAnsi="Cambria" w:cs="SFRM1000"/>
+          <w:sz w:val="24"/>
+          <w:szCs w:val="24"/>
+          <w:lang w:val="fr-FR"/>
+        </w:rPr>
+      </w:pPr>
+    </w:p>
+    <w:p>
+      <w:pPr>
+        <w:autoSpaceDE w:val="0"/>
+        <w:autoSpaceDN w:val="0"/>
+        <w:adjustRightInd w:val="0"/>
+        <w:spacing w:after="0" w:line="240" w:lineRule="auto"/>
+        <w:rPr>
+          <w:rFonts w:ascii="Cambria" w:hAnsi="Cambria" w:cs="SFRM1000"/>
+          <w:b/>
+          <w:sz w:val="24"/>
+          <w:szCs w:val="24"/>
+          <w:lang w:val="fr-FR"/>
+        </w:rPr>
+      </w:pPr>
+      <w:r>
+        <w:rPr>
+          <w:rFonts w:ascii="Cambria" w:hAnsi="Cambria" w:cs="SFRM1000"/>
+          <w:b/>
+          <w:sz w:val="24"/>
+          <w:szCs w:val="24"/>
+          <w:u w:val="single"/>
+          <w:lang w:val="fr-FR"/>
+        </w:rPr>
+        <w:t>Exercice 10</w:t>
+      </w:r>
+      <w:r>
+        <w:rPr>
+          <w:rFonts w:ascii="Cambria" w:hAnsi="Cambria" w:cs="SFRM1000"/>
+          <w:b/>
+          <w:sz w:val="24"/>
+          <w:szCs w:val="24"/>
+          <w:lang w:val="fr-FR"/>
+        </w:rPr>
+        <w:t> : IHM, création de classe dérivée : rectangle de position et taille spécifiées à la souris</w:t>
+      </w:r>
+    </w:p>
+    <w:p>
+      <w:pPr>
+        <w:autoSpaceDE w:val="0"/>
+        <w:autoSpaceDN w:val="0"/>
+        <w:adjustRightInd w:val="0"/>
+        <w:spacing w:after="0" w:line="240" w:lineRule="auto"/>
+        <w:rPr>
+          <w:rFonts w:ascii="Cambria" w:hAnsi="Cambria" w:cs="SFRM1000"/>
+          <w:b/>
+          <w:sz w:val="24"/>
+          <w:szCs w:val="24"/>
+          <w:lang w:val="fr-FR"/>
+        </w:rPr>
+      </w:pPr>
+    </w:p>
+    <w:p>
+      <w:pPr>
+        <w:autoSpaceDE w:val="0"/>
+        <w:autoSpaceDN w:val="0"/>
+        <w:adjustRightInd w:val="0"/>
+        <w:spacing w:after="0" w:line="240" w:lineRule="auto"/>
+        <w:rPr>
+          <w:rFonts w:ascii="Cambria" w:hAnsi="Cambria" w:cs="SFRM1000"/>
+          <w:sz w:val="24"/>
+          <w:szCs w:val="24"/>
+          <w:lang w:val="fr-FR"/>
+        </w:rPr>
+      </w:pPr>
+      <w:r>
+        <w:rPr>
+          <w:rFonts w:ascii="Cambria" w:hAnsi="Cambria" w:cs="SFRM1000"/>
+          <w:sz w:val="24"/>
+          <w:szCs w:val="24"/>
+          <w:lang w:val="fr-FR"/>
+        </w:rPr>
+        <w:t>WHAT</w:t>
+      </w:r>
     </w:p>
     <w:sectPr>
       <w:pgSz w:w="11906" w:h="16838"/>
@@ -2501,9 +2887,9 @@
 <file path=word/numbering.xml><?xml version="1.0" encoding="utf-8"?>
 <w:numbering xmlns:wpc="http://schemas.microsoft.com/office/word/2010/wordprocessingCanvas" xmlns:mc="http://schemas.openxmlformats.org/markup-compatibility/2006" xmlns:o="urn:schemas-microsoft-com:office:office" xmlns:r="http://schemas.openxmlformats.org/officeDocument/2006/relationships" xmlns:m="http://schemas.openxmlformats.org/officeDocument/2006/math" xmlns:v="urn:schemas-microsoft-com:vml" xmlns:wp14="http://schemas.microsoft.com/office/word/2010/wordprocessingDrawing" xmlns:wp="http://schemas.openxmlformats.org/drawingml/2006/wordprocessingDrawing" xmlns:w10="urn:schemas-microsoft-com:office:word" xmlns:w="http://schemas.openxmlformats.org/wordprocessingml/2006/main" xmlns:w14="http://schemas.microsoft.com/office/word/2010/wordml" xmlns:wpg="http://schemas.microsoft.com/office/word/2010/wordprocessingGroup" xmlns:wpi="http://schemas.microsoft.com/office/word/2010/wordprocessingInk" xmlns:wne="http://schemas.microsoft.com/office/word/2006/wordml" xmlns:wps="http://schemas.microsoft.com/office/word/2010/wordprocessingShape" mc:Ignorable="w14 wp14">
   <w:abstractNum w:abstractNumId="0">
-    <w:nsid w:val="4B720EC6"/>
+    <w:nsid w:val="0E13313E"/>
     <w:multiLevelType w:val="hybridMultilevel"/>
-    <w:tmpl w:val="BA6C6556"/>
+    <w:tmpl w:val="AAD43896"/>
     <w:lvl w:ilvl="0" w:tplc="EFF4FC04">
       <w:start w:val="1"/>
       <w:numFmt w:val="bullet"/>
@@ -2614,6 +3000,119 @@
     </w:lvl>
   </w:abstractNum>
   <w:abstractNum w:abstractNumId="1">
+    <w:nsid w:val="4B720EC6"/>
+    <w:multiLevelType w:val="hybridMultilevel"/>
+    <w:tmpl w:val="BA6C6556"/>
+    <w:lvl w:ilvl="0" w:tplc="EFF4FC04">
+      <w:start w:val="1"/>
+      <w:numFmt w:val="bullet"/>
+      <w:lvlText w:val="-"/>
+      <w:lvlJc w:val="left"/>
+      <w:pPr>
+        <w:ind w:left="720" w:hanging="360"/>
+      </w:pPr>
+      <w:rPr>
+        <w:rFonts w:ascii="Cambria" w:eastAsiaTheme="minorHAnsi" w:hAnsi="Cambria" w:cstheme="minorBidi" w:hint="default"/>
+      </w:rPr>
+    </w:lvl>
+    <w:lvl w:ilvl="1" w:tplc="042A0003">
+      <w:start w:val="1"/>
+      <w:numFmt w:val="bullet"/>
+      <w:lvlText w:val="o"/>
+      <w:lvlJc w:val="left"/>
+      <w:pPr>
+        <w:ind w:left="1440" w:hanging="360"/>
+      </w:pPr>
+      <w:rPr>
+        <w:rFonts w:ascii="Courier New" w:hAnsi="Courier New" w:cs="Courier New" w:hint="default"/>
+      </w:rPr>
+    </w:lvl>
+    <w:lvl w:ilvl="2" w:tplc="042A0005" w:tentative="1">
+      <w:start w:val="1"/>
+      <w:numFmt w:val="bullet"/>
+      <w:lvlText w:val=""/>
+      <w:lvlJc w:val="left"/>
+      <w:pPr>
+        <w:ind w:left="2160" w:hanging="360"/>
+      </w:pPr>
+      <w:rPr>
+        <w:rFonts w:ascii="Wingdings" w:hAnsi="Wingdings" w:hint="default"/>
+      </w:rPr>
+    </w:lvl>
+    <w:lvl w:ilvl="3" w:tplc="042A0001" w:tentative="1">
+      <w:start w:val="1"/>
+      <w:numFmt w:val="bullet"/>
+      <w:lvlText w:val=""/>
+      <w:lvlJc w:val="left"/>
+      <w:pPr>
+        <w:ind w:left="2880" w:hanging="360"/>
+      </w:pPr>
+      <w:rPr>
+        <w:rFonts w:ascii="Symbol" w:hAnsi="Symbol" w:hint="default"/>
+      </w:rPr>
+    </w:lvl>
+    <w:lvl w:ilvl="4" w:tplc="042A0003" w:tentative="1">
+      <w:start w:val="1"/>
+      <w:numFmt w:val="bullet"/>
+      <w:lvlText w:val="o"/>
+      <w:lvlJc w:val="left"/>
+      <w:pPr>
+        <w:ind w:left="3600" w:hanging="360"/>
+      </w:pPr>
+      <w:rPr>
+        <w:rFonts w:ascii="Courier New" w:hAnsi="Courier New" w:cs="Courier New" w:hint="default"/>
+      </w:rPr>
+    </w:lvl>
+    <w:lvl w:ilvl="5" w:tplc="042A0005" w:tentative="1">
+      <w:start w:val="1"/>
+      <w:numFmt w:val="bullet"/>
+      <w:lvlText w:val=""/>
+      <w:lvlJc w:val="left"/>
+      <w:pPr>
+        <w:ind w:left="4320" w:hanging="360"/>
+      </w:pPr>
+      <w:rPr>
+        <w:rFonts w:ascii="Wingdings" w:hAnsi="Wingdings" w:hint="default"/>
+      </w:rPr>
+    </w:lvl>
+    <w:lvl w:ilvl="6" w:tplc="042A0001" w:tentative="1">
+      <w:start w:val="1"/>
+      <w:numFmt w:val="bullet"/>
+      <w:lvlText w:val=""/>
+      <w:lvlJc w:val="left"/>
+      <w:pPr>
+        <w:ind w:left="5040" w:hanging="360"/>
+      </w:pPr>
+      <w:rPr>
+        <w:rFonts w:ascii="Symbol" w:hAnsi="Symbol" w:hint="default"/>
+      </w:rPr>
+    </w:lvl>
+    <w:lvl w:ilvl="7" w:tplc="042A0003" w:tentative="1">
+      <w:start w:val="1"/>
+      <w:numFmt w:val="bullet"/>
+      <w:lvlText w:val="o"/>
+      <w:lvlJc w:val="left"/>
+      <w:pPr>
+        <w:ind w:left="5760" w:hanging="360"/>
+      </w:pPr>
+      <w:rPr>
+        <w:rFonts w:ascii="Courier New" w:hAnsi="Courier New" w:cs="Courier New" w:hint="default"/>
+      </w:rPr>
+    </w:lvl>
+    <w:lvl w:ilvl="8" w:tplc="042A0005" w:tentative="1">
+      <w:start w:val="1"/>
+      <w:numFmt w:val="bullet"/>
+      <w:lvlText w:val=""/>
+      <w:lvlJc w:val="left"/>
+      <w:pPr>
+        <w:ind w:left="6480" w:hanging="360"/>
+      </w:pPr>
+      <w:rPr>
+        <w:rFonts w:ascii="Wingdings" w:hAnsi="Wingdings" w:hint="default"/>
+      </w:rPr>
+    </w:lvl>
+  </w:abstractNum>
+  <w:abstractNum w:abstractNumId="2">
     <w:nsid w:val="60125A20"/>
     <w:multiLevelType w:val="hybridMultilevel"/>
     <w:tmpl w:val="B6405936"/>
@@ -2704,9 +3203,12 @@
     </w:lvl>
   </w:abstractNum>
   <w:num w:numId="1">
+    <w:abstractNumId w:val="2"/>
+  </w:num>
+  <w:num w:numId="2">
     <w:abstractNumId w:val="1"/>
   </w:num>
-  <w:num w:numId="2">
+  <w:num w:numId="3">
     <w:abstractNumId w:val="0"/>
   </w:num>
 </w:numbering>

</xml_diff>